<commit_message>
Informe del desafio #2
</commit_message>
<xml_diff>
--- a/Documentación/AnalisisYDiseño/Informe_Analisis_Desafio2.docx
+++ b/Documentación/AnalisisYDiseño/Informe_Analisis_Desafio2.docx
@@ -228,7 +228,61 @@
           <w:szCs w:val="24"/>
           <w:lang w:val="es-ES"/>
         </w:rPr>
-        <w:t>En este reto se nos darán unos datos/listas acerca de los artistas que aparecerán en la aplicación, junto con sus respectivos álbumes y las respectivas canciones que salen en estos, a su vez.</w:t>
+        <w:t xml:space="preserve">En este reto se nos darán unos datos/listas </w:t>
+      </w:r>
+      <w:r>
+        <w:rPr>
+          <w:rFonts w:ascii="Times New Roman" w:hAnsi="Times New Roman" w:cs="Times New Roman"/>
+          <w:sz w:val="24"/>
+          <w:szCs w:val="24"/>
+          <w:lang w:val="es-ES"/>
+        </w:rPr>
+        <w:t xml:space="preserve">en forma de archivos de texto plano .txt en los cuales se </w:t>
+      </w:r>
+      <w:r>
+        <w:rPr>
+          <w:rFonts w:ascii="Times New Roman" w:hAnsi="Times New Roman" w:cs="Times New Roman"/>
+          <w:sz w:val="24"/>
+          <w:szCs w:val="24"/>
+          <w:lang w:val="es-ES"/>
+        </w:rPr>
+        <w:t>contemplarán</w:t>
+      </w:r>
+      <w:r>
+        <w:rPr>
+          <w:rFonts w:ascii="Times New Roman" w:hAnsi="Times New Roman" w:cs="Times New Roman"/>
+          <w:sz w:val="24"/>
+          <w:szCs w:val="24"/>
+          <w:lang w:val="es-ES"/>
+        </w:rPr>
+        <w:t xml:space="preserve"> </w:t>
+      </w:r>
+      <w:r>
+        <w:rPr>
+          <w:rFonts w:ascii="Times New Roman" w:hAnsi="Times New Roman" w:cs="Times New Roman"/>
+          <w:sz w:val="24"/>
+          <w:szCs w:val="24"/>
+          <w:lang w:val="es-ES"/>
+        </w:rPr>
+        <w:t xml:space="preserve">los artistas, con sus respectivos álbumes y las respectivas canciones pertenecientes a estos, </w:t>
+      </w:r>
+      <w:r>
+        <w:rPr>
+          <w:rFonts w:ascii="Times New Roman" w:hAnsi="Times New Roman" w:cs="Times New Roman"/>
+          <w:sz w:val="24"/>
+          <w:szCs w:val="24"/>
+          <w:lang w:val="es-ES"/>
+        </w:rPr>
+        <w:t>y a su vez también se nos darán las distintas listas de favoritos que un usuario premium puede poseer</w:t>
+      </w:r>
+      <w:r>
+        <w:rPr>
+          <w:rFonts w:ascii="Times New Roman" w:hAnsi="Times New Roman" w:cs="Times New Roman"/>
+          <w:sz w:val="24"/>
+          <w:szCs w:val="24"/>
+          <w:lang w:val="es-ES"/>
+        </w:rPr>
+        <w:t>.</w:t>
       </w:r>
     </w:p>
     <w:p>
@@ -444,6 +498,1266 @@
         <w:spacing w:line="360" w:lineRule="auto"/>
         <w:rPr>
           <w:rFonts w:ascii="Times New Roman" w:hAnsi="Times New Roman" w:cs="Times New Roman"/>
+          <w:b/>
+          <w:bCs/>
+          <w:sz w:val="24"/>
+          <w:szCs w:val="24"/>
+          <w:lang w:val="es-ES"/>
+        </w:rPr>
+      </w:pPr>
+      <w:r>
+        <w:rPr>
+          <w:rFonts w:ascii="Times New Roman" w:hAnsi="Times New Roman" w:cs="Times New Roman"/>
+          <w:b/>
+          <w:bCs/>
+          <w:sz w:val="24"/>
+          <w:szCs w:val="24"/>
+          <w:lang w:val="es-ES"/>
+        </w:rPr>
+        <w:tab/>
+      </w:r>
+    </w:p>
+    <w:p>
+      <w:pPr>
+        <w:spacing w:line="360" w:lineRule="auto"/>
+        <w:rPr>
+          <w:rFonts w:ascii="Times New Roman" w:hAnsi="Times New Roman" w:cs="Times New Roman"/>
+          <w:sz w:val="24"/>
+          <w:szCs w:val="24"/>
+          <w:lang w:val="es-ES"/>
+        </w:rPr>
+      </w:pPr>
+      <w:r>
+        <w:rPr>
+          <w:rFonts w:ascii="Times New Roman" w:hAnsi="Times New Roman" w:cs="Times New Roman"/>
+          <w:b/>
+          <w:bCs/>
+          <w:sz w:val="24"/>
+          <w:szCs w:val="24"/>
+          <w:lang w:val="es-ES"/>
+        </w:rPr>
+        <w:tab/>
+      </w:r>
+      <w:r>
+        <w:rPr>
+          <w:rFonts w:ascii="Times New Roman" w:hAnsi="Times New Roman" w:cs="Times New Roman"/>
+          <w:sz w:val="24"/>
+          <w:szCs w:val="24"/>
+          <w:lang w:val="es-ES"/>
+        </w:rPr>
+        <w:t>Para empezar, decidimos definir los siguientes archivos de texto para almacenar el data Set que se nos dará para la ejecución del programa realizado</w:t>
+      </w:r>
+      <w:r>
+        <w:rPr>
+          <w:rFonts w:ascii="Times New Roman" w:hAnsi="Times New Roman" w:cs="Times New Roman"/>
+          <w:sz w:val="24"/>
+          <w:szCs w:val="24"/>
+          <w:lang w:val="es-ES"/>
+        </w:rPr>
+        <w:t>:</w:t>
+      </w:r>
+    </w:p>
+    <w:p>
+      <w:pPr>
+        <w:spacing w:line="360" w:lineRule="auto"/>
+        <w:rPr>
+          <w:rFonts w:ascii="Times New Roman" w:hAnsi="Times New Roman" w:cs="Times New Roman"/>
+          <w:sz w:val="24"/>
+          <w:szCs w:val="24"/>
+          <w:lang w:val="es-ES"/>
+        </w:rPr>
+      </w:pPr>
+      <w:r>
+        <w:rPr>
+          <w:rFonts w:ascii="Times New Roman" w:hAnsi="Times New Roman" w:cs="Times New Roman"/>
+          <w:sz w:val="24"/>
+          <w:szCs w:val="24"/>
+          <w:lang w:val="es-ES"/>
+        </w:rPr>
+        <w:tab/>
+      </w:r>
+      <w:r>
+        <w:rPr>
+          <w:rFonts w:ascii="Times New Roman" w:hAnsi="Times New Roman" w:cs="Times New Roman"/>
+          <w:sz w:val="24"/>
+          <w:szCs w:val="24"/>
+          <w:lang w:val="es-ES"/>
+        </w:rPr>
+        <w:t>-</w:t>
+      </w:r>
+      <w:r>
+        <w:rPr>
+          <w:rFonts w:ascii="Times New Roman" w:hAnsi="Times New Roman" w:cs="Times New Roman"/>
+          <w:b/>
+          <w:bCs/>
+          <w:sz w:val="24"/>
+          <w:szCs w:val="24"/>
+          <w:lang w:val="es-ES"/>
+        </w:rPr>
+        <w:t>Usuarios:</w:t>
+      </w:r>
+      <w:r>
+        <w:rPr>
+          <w:rFonts w:ascii="Times New Roman" w:hAnsi="Times New Roman" w:cs="Times New Roman"/>
+          <w:b/>
+          <w:bCs/>
+          <w:sz w:val="24"/>
+          <w:szCs w:val="24"/>
+          <w:lang w:val="es-ES"/>
+        </w:rPr>
+        <w:t xml:space="preserve"> </w:t>
+      </w:r>
+      <w:r>
+        <w:rPr>
+          <w:rFonts w:ascii="Times New Roman" w:hAnsi="Times New Roman" w:cs="Times New Roman"/>
+          <w:sz w:val="24"/>
+          <w:szCs w:val="24"/>
+          <w:lang w:val="es-ES"/>
+        </w:rPr>
+        <w:t xml:space="preserve"> En este se </w:t>
+      </w:r>
+      <w:r>
+        <w:rPr>
+          <w:rFonts w:ascii="Times New Roman" w:hAnsi="Times New Roman" w:cs="Times New Roman"/>
+          <w:sz w:val="24"/>
+          <w:szCs w:val="24"/>
+          <w:lang w:val="es-ES"/>
+        </w:rPr>
+        <w:t>almacenarán</w:t>
+      </w:r>
+      <w:r>
+        <w:rPr>
+          <w:rFonts w:ascii="Times New Roman" w:hAnsi="Times New Roman" w:cs="Times New Roman"/>
+          <w:sz w:val="24"/>
+          <w:szCs w:val="24"/>
+          <w:lang w:val="es-ES"/>
+        </w:rPr>
+        <w:t xml:space="preserve"> los datos(atributos) de los distintos usuarios ya registrados en el sistema, </w:t>
+      </w:r>
+      <w:r>
+        <w:rPr>
+          <w:rFonts w:ascii="Times New Roman" w:hAnsi="Times New Roman" w:cs="Times New Roman"/>
+          <w:sz w:val="24"/>
+          <w:szCs w:val="24"/>
+          <w:lang w:val="es-ES"/>
+        </w:rPr>
+        <w:t xml:space="preserve">Un ejemplo de la estructura de una línea de dicho archivo .txt </w:t>
+      </w:r>
+      <w:r>
+        <w:rPr>
+          <w:rFonts w:ascii="Times New Roman" w:hAnsi="Times New Roman" w:cs="Times New Roman"/>
+          <w:sz w:val="24"/>
+          <w:szCs w:val="24"/>
+          <w:lang w:val="es-ES"/>
+        </w:rPr>
+        <w:t>seria:</w:t>
+      </w:r>
+    </w:p>
+    <w:p>
+      <w:pPr>
+        <w:spacing w:line="360" w:lineRule="auto"/>
+        <w:rPr>
+          <w:rFonts w:ascii="Times New Roman" w:hAnsi="Times New Roman" w:cs="Times New Roman"/>
+          <w:b/>
+          <w:bCs/>
+          <w:sz w:val="24"/>
+          <w:szCs w:val="24"/>
+          <w:lang w:val="es-ES"/>
+        </w:rPr>
+      </w:pPr>
+      <w:r>
+        <w:rPr>
+          <w:rFonts w:ascii="Times New Roman" w:hAnsi="Times New Roman" w:cs="Times New Roman"/>
+          <w:b/>
+          <w:bCs/>
+          <w:sz w:val="24"/>
+          <w:szCs w:val="24"/>
+          <w:lang w:val="es-ES"/>
+        </w:rPr>
+        <w:t>Nickname,</w:t>
+      </w:r>
+      <w:r>
+        <w:rPr>
+          <w:rFonts w:ascii="Times New Roman" w:hAnsi="Times New Roman" w:cs="Times New Roman"/>
+          <w:b/>
+          <w:bCs/>
+          <w:sz w:val="24"/>
+          <w:szCs w:val="24"/>
+          <w:lang w:val="es-ES"/>
+        </w:rPr>
+        <w:t xml:space="preserve"> tipo de </w:t>
+      </w:r>
+      <w:r>
+        <w:rPr>
+          <w:rFonts w:ascii="Times New Roman" w:hAnsi="Times New Roman" w:cs="Times New Roman"/>
+          <w:b/>
+          <w:bCs/>
+          <w:sz w:val="24"/>
+          <w:szCs w:val="24"/>
+          <w:lang w:val="es-ES"/>
+        </w:rPr>
+        <w:t>membresía,</w:t>
+      </w:r>
+      <w:r>
+        <w:rPr>
+          <w:rFonts w:ascii="Times New Roman" w:hAnsi="Times New Roman" w:cs="Times New Roman"/>
+          <w:b/>
+          <w:bCs/>
+          <w:sz w:val="24"/>
+          <w:szCs w:val="24"/>
+          <w:lang w:val="es-ES"/>
+        </w:rPr>
+        <w:t xml:space="preserve"> </w:t>
+      </w:r>
+      <w:r>
+        <w:rPr>
+          <w:rFonts w:ascii="Times New Roman" w:hAnsi="Times New Roman" w:cs="Times New Roman"/>
+          <w:b/>
+          <w:bCs/>
+          <w:sz w:val="24"/>
+          <w:szCs w:val="24"/>
+          <w:lang w:val="es-ES"/>
+        </w:rPr>
+        <w:t>ciudad,</w:t>
+      </w:r>
+      <w:r>
+        <w:rPr>
+          <w:rFonts w:ascii="Times New Roman" w:hAnsi="Times New Roman" w:cs="Times New Roman"/>
+          <w:b/>
+          <w:bCs/>
+          <w:sz w:val="24"/>
+          <w:szCs w:val="24"/>
+          <w:lang w:val="es-ES"/>
+        </w:rPr>
+        <w:t xml:space="preserve"> </w:t>
+      </w:r>
+      <w:r>
+        <w:rPr>
+          <w:rFonts w:ascii="Times New Roman" w:hAnsi="Times New Roman" w:cs="Times New Roman"/>
+          <w:b/>
+          <w:bCs/>
+          <w:sz w:val="24"/>
+          <w:szCs w:val="24"/>
+          <w:lang w:val="es-ES"/>
+        </w:rPr>
+        <w:t>país,</w:t>
+      </w:r>
+      <w:r>
+        <w:rPr>
+          <w:rFonts w:ascii="Times New Roman" w:hAnsi="Times New Roman" w:cs="Times New Roman"/>
+          <w:b/>
+          <w:bCs/>
+          <w:sz w:val="24"/>
+          <w:szCs w:val="24"/>
+          <w:lang w:val="es-ES"/>
+        </w:rPr>
+        <w:t xml:space="preserve"> fecha de </w:t>
+      </w:r>
+      <w:r>
+        <w:rPr>
+          <w:rFonts w:ascii="Times New Roman" w:hAnsi="Times New Roman" w:cs="Times New Roman"/>
+          <w:b/>
+          <w:bCs/>
+          <w:sz w:val="24"/>
+          <w:szCs w:val="24"/>
+          <w:lang w:val="es-ES"/>
+        </w:rPr>
+        <w:t>registro,</w:t>
+      </w:r>
+      <w:r>
+        <w:rPr>
+          <w:rFonts w:ascii="Times New Roman" w:hAnsi="Times New Roman" w:cs="Times New Roman"/>
+          <w:b/>
+          <w:bCs/>
+          <w:sz w:val="24"/>
+          <w:szCs w:val="24"/>
+          <w:lang w:val="es-ES"/>
+        </w:rPr>
+        <w:t xml:space="preserve"> </w:t>
+      </w:r>
+      <w:r>
+        <w:rPr>
+          <w:rFonts w:ascii="Times New Roman" w:hAnsi="Times New Roman" w:cs="Times New Roman"/>
+          <w:b/>
+          <w:bCs/>
+          <w:sz w:val="24"/>
+          <w:szCs w:val="24"/>
+          <w:lang w:val="es-ES"/>
+        </w:rPr>
+        <w:t>contraseña(</w:t>
+      </w:r>
+      <w:proofErr w:type="gramStart"/>
+      <w:r>
+        <w:rPr>
+          <w:rFonts w:ascii="Times New Roman" w:hAnsi="Times New Roman" w:cs="Times New Roman"/>
+          <w:b/>
+          <w:bCs/>
+          <w:sz w:val="24"/>
+          <w:szCs w:val="24"/>
+          <w:lang w:val="es-ES"/>
+        </w:rPr>
+        <w:t>password</w:t>
+      </w:r>
+      <w:proofErr w:type="gramEnd"/>
+      <w:r>
+        <w:rPr>
+          <w:rFonts w:ascii="Times New Roman" w:hAnsi="Times New Roman" w:cs="Times New Roman"/>
+          <w:b/>
+          <w:bCs/>
+          <w:sz w:val="24"/>
+          <w:szCs w:val="24"/>
+          <w:lang w:val="es-ES"/>
+        </w:rPr>
+        <w:t>) &lt;&lt;</w:t>
+      </w:r>
+      <w:r>
+        <w:rPr>
+          <w:rFonts w:ascii="Times New Roman" w:hAnsi="Times New Roman" w:cs="Times New Roman"/>
+          <w:b/>
+          <w:bCs/>
+          <w:sz w:val="24"/>
+          <w:szCs w:val="24"/>
+          <w:lang w:val="es-ES"/>
+        </w:rPr>
+        <w:t>endl</w:t>
+      </w:r>
+    </w:p>
+    <w:p>
+      <w:pPr>
+        <w:spacing w:line="360" w:lineRule="auto"/>
+        <w:rPr>
+          <w:rFonts w:ascii="Times New Roman" w:hAnsi="Times New Roman" w:cs="Times New Roman"/>
+          <w:sz w:val="24"/>
+          <w:szCs w:val="24"/>
+          <w:lang w:val="es-ES"/>
+        </w:rPr>
+      </w:pPr>
+      <w:r>
+        <w:rPr>
+          <w:rFonts w:ascii="Times New Roman" w:hAnsi="Times New Roman" w:cs="Times New Roman"/>
+          <w:sz w:val="24"/>
+          <w:szCs w:val="24"/>
+          <w:lang w:val="es-ES"/>
+        </w:rPr>
+        <w:tab/>
+      </w:r>
+      <w:r>
+        <w:rPr>
+          <w:rFonts w:ascii="Times New Roman" w:hAnsi="Times New Roman" w:cs="Times New Roman"/>
+          <w:b/>
+          <w:bCs/>
+          <w:sz w:val="24"/>
+          <w:szCs w:val="24"/>
+          <w:lang w:val="es-ES"/>
+        </w:rPr>
+        <w:t>-</w:t>
+      </w:r>
+      <w:r>
+        <w:rPr>
+          <w:rFonts w:ascii="Times New Roman" w:hAnsi="Times New Roman" w:cs="Times New Roman"/>
+          <w:b/>
+          <w:bCs/>
+          <w:sz w:val="24"/>
+          <w:szCs w:val="24"/>
+          <w:lang w:val="es-ES"/>
+        </w:rPr>
+        <w:t xml:space="preserve">ListasFavoritos: </w:t>
+      </w:r>
+      <w:r>
+        <w:rPr>
+          <w:rFonts w:ascii="Times New Roman" w:hAnsi="Times New Roman" w:cs="Times New Roman"/>
+          <w:sz w:val="24"/>
+          <w:szCs w:val="24"/>
+          <w:lang w:val="es-ES"/>
+        </w:rPr>
+        <w:t xml:space="preserve">En este se </w:t>
+      </w:r>
+      <w:r>
+        <w:rPr>
+          <w:rFonts w:ascii="Times New Roman" w:hAnsi="Times New Roman" w:cs="Times New Roman"/>
+          <w:sz w:val="24"/>
+          <w:szCs w:val="24"/>
+          <w:lang w:val="es-ES"/>
+        </w:rPr>
+        <w:t>almacenarán</w:t>
+      </w:r>
+      <w:r>
+        <w:rPr>
+          <w:rFonts w:ascii="Times New Roman" w:hAnsi="Times New Roman" w:cs="Times New Roman"/>
+          <w:sz w:val="24"/>
+          <w:szCs w:val="24"/>
+          <w:lang w:val="es-ES"/>
+        </w:rPr>
+        <w:t xml:space="preserve"> </w:t>
+      </w:r>
+      <w:r>
+        <w:rPr>
+          <w:rFonts w:ascii="Times New Roman" w:hAnsi="Times New Roman" w:cs="Times New Roman"/>
+          <w:sz w:val="24"/>
+          <w:szCs w:val="24"/>
+          <w:lang w:val="es-ES"/>
+        </w:rPr>
+        <w:t xml:space="preserve">las canciones pertenecientes a </w:t>
+      </w:r>
+      <w:r>
+        <w:rPr>
+          <w:rFonts w:ascii="Times New Roman" w:hAnsi="Times New Roman" w:cs="Times New Roman"/>
+          <w:sz w:val="24"/>
+          <w:szCs w:val="24"/>
+          <w:lang w:val="es-ES"/>
+        </w:rPr>
+        <w:t>la lista de favoritos de cada usuario premium, por ejemplo</w:t>
+      </w:r>
+      <w:r>
+        <w:rPr>
+          <w:rFonts w:ascii="Times New Roman" w:hAnsi="Times New Roman" w:cs="Times New Roman"/>
+          <w:sz w:val="24"/>
+          <w:szCs w:val="24"/>
+          <w:lang w:val="es-ES"/>
+        </w:rPr>
+        <w:t>, las listas dentro de dicho archivo .txt se almacenan</w:t>
+      </w:r>
+      <w:r>
+        <w:rPr>
+          <w:rFonts w:ascii="Times New Roman" w:hAnsi="Times New Roman" w:cs="Times New Roman"/>
+          <w:sz w:val="24"/>
+          <w:szCs w:val="24"/>
+          <w:lang w:val="es-ES"/>
+        </w:rPr>
+        <w:t xml:space="preserve"> de la siguiente manera:</w:t>
+      </w:r>
+    </w:p>
+    <w:p>
+      <w:pPr>
+        <w:spacing w:line="360" w:lineRule="auto"/>
+        <w:rPr>
+          <w:rFonts w:ascii="Times New Roman" w:hAnsi="Times New Roman" w:cs="Times New Roman"/>
+          <w:b/>
+          <w:bCs/>
+          <w:sz w:val="24"/>
+          <w:szCs w:val="24"/>
+          <w:lang w:val="es-ES"/>
+        </w:rPr>
+      </w:pPr>
+      <w:r>
+        <w:rPr>
+          <w:rFonts w:ascii="Times New Roman" w:hAnsi="Times New Roman" w:cs="Times New Roman"/>
+          <w:b/>
+          <w:bCs/>
+          <w:sz w:val="24"/>
+          <w:szCs w:val="24"/>
+          <w:lang w:val="es-ES"/>
+        </w:rPr>
+        <w:t>Dueño de la lista, idcancion1, idcancion2, idcancion3</w:t>
+      </w:r>
+      <w:r>
+        <w:rPr>
+          <w:rFonts w:ascii="Times New Roman" w:hAnsi="Times New Roman" w:cs="Times New Roman"/>
+          <w:b/>
+          <w:bCs/>
+          <w:sz w:val="24"/>
+          <w:szCs w:val="24"/>
+          <w:lang w:val="es-ES"/>
+        </w:rPr>
+        <w:t>, … &lt;&lt; endl</w:t>
+      </w:r>
+      <w:r>
+        <w:rPr>
+          <w:rFonts w:ascii="Times New Roman" w:hAnsi="Times New Roman" w:cs="Times New Roman"/>
+          <w:b/>
+          <w:bCs/>
+          <w:sz w:val="24"/>
+          <w:szCs w:val="24"/>
+          <w:lang w:val="es-ES"/>
+        </w:rPr>
+        <w:t>.</w:t>
+      </w:r>
+    </w:p>
+    <w:p>
+      <w:pPr>
+        <w:spacing w:line="360" w:lineRule="auto"/>
+        <w:rPr>
+          <w:rFonts w:ascii="Times New Roman" w:hAnsi="Times New Roman" w:cs="Times New Roman"/>
+          <w:sz w:val="24"/>
+          <w:szCs w:val="24"/>
+          <w:lang w:val="es-ES"/>
+        </w:rPr>
+      </w:pPr>
+      <w:r>
+        <w:rPr>
+          <w:rFonts w:ascii="Times New Roman" w:hAnsi="Times New Roman" w:cs="Times New Roman"/>
+          <w:sz w:val="24"/>
+          <w:szCs w:val="24"/>
+          <w:lang w:val="es-ES"/>
+        </w:rPr>
+        <w:tab/>
+      </w:r>
+      <w:r>
+        <w:rPr>
+          <w:rFonts w:ascii="Times New Roman" w:hAnsi="Times New Roman" w:cs="Times New Roman"/>
+          <w:b/>
+          <w:bCs/>
+          <w:sz w:val="24"/>
+          <w:szCs w:val="24"/>
+          <w:lang w:val="es-ES"/>
+        </w:rPr>
+        <w:t xml:space="preserve">-publicidad: </w:t>
+      </w:r>
+      <w:r>
+        <w:rPr>
+          <w:rFonts w:ascii="Times New Roman" w:hAnsi="Times New Roman" w:cs="Times New Roman"/>
+          <w:sz w:val="24"/>
+          <w:szCs w:val="24"/>
+          <w:lang w:val="es-ES"/>
+        </w:rPr>
+        <w:t xml:space="preserve">Dentro de este archivo </w:t>
+      </w:r>
+      <w:r>
+        <w:rPr>
+          <w:rFonts w:ascii="Times New Roman" w:hAnsi="Times New Roman" w:cs="Times New Roman"/>
+          <w:sz w:val="24"/>
+          <w:szCs w:val="24"/>
+          <w:lang w:val="es-ES"/>
+        </w:rPr>
+        <w:t xml:space="preserve">se almacenan los mensajes publicitarios que serán mostrados a los usuarios </w:t>
+      </w:r>
+      <w:r>
+        <w:rPr>
+          <w:rFonts w:ascii="Times New Roman" w:hAnsi="Times New Roman" w:cs="Times New Roman"/>
+          <w:sz w:val="24"/>
+          <w:szCs w:val="24"/>
+          <w:lang w:val="es-ES"/>
+        </w:rPr>
+        <w:t>estándar cada 2 canciones, un ejemplo seria:</w:t>
+      </w:r>
+    </w:p>
+    <w:p>
+      <w:pPr>
+        <w:spacing w:line="360" w:lineRule="auto"/>
+        <w:rPr>
+          <w:rFonts w:ascii="Times New Roman" w:hAnsi="Times New Roman" w:cs="Times New Roman"/>
+          <w:sz w:val="24"/>
+          <w:szCs w:val="24"/>
+          <w:lang w:val="es-ES"/>
+        </w:rPr>
+      </w:pPr>
+      <w:r>
+        <w:rPr>
+          <w:rFonts w:ascii="Times New Roman" w:hAnsi="Times New Roman" w:cs="Times New Roman"/>
+          <w:b/>
+          <w:bCs/>
+          <w:sz w:val="24"/>
+          <w:szCs w:val="24"/>
+          <w:lang w:val="es-ES"/>
+        </w:rPr>
+        <w:t>Categoría del mensaje, mensaje publicitario &lt;&lt; endl</w:t>
+      </w:r>
+      <w:r>
+        <w:rPr>
+          <w:rFonts w:ascii="Times New Roman" w:hAnsi="Times New Roman" w:cs="Times New Roman"/>
+          <w:sz w:val="24"/>
+          <w:szCs w:val="24"/>
+          <w:lang w:val="es-ES"/>
+        </w:rPr>
+        <w:t>.</w:t>
+      </w:r>
+    </w:p>
+    <w:p>
+      <w:pPr>
+        <w:spacing w:line="360" w:lineRule="auto"/>
+        <w:rPr>
+          <w:rFonts w:ascii="Times New Roman" w:hAnsi="Times New Roman" w:cs="Times New Roman"/>
+          <w:sz w:val="24"/>
+          <w:szCs w:val="24"/>
+          <w:lang w:val="es-ES"/>
+        </w:rPr>
+      </w:pPr>
+      <w:r>
+        <w:rPr>
+          <w:rFonts w:ascii="Times New Roman" w:hAnsi="Times New Roman" w:cs="Times New Roman"/>
+          <w:sz w:val="24"/>
+          <w:szCs w:val="24"/>
+          <w:lang w:val="es-ES"/>
+        </w:rPr>
+        <w:tab/>
+      </w:r>
+      <w:r>
+        <w:rPr>
+          <w:rFonts w:ascii="Times New Roman" w:hAnsi="Times New Roman" w:cs="Times New Roman"/>
+          <w:b/>
+          <w:bCs/>
+          <w:sz w:val="24"/>
+          <w:szCs w:val="24"/>
+          <w:lang w:val="es-ES"/>
+        </w:rPr>
+        <w:t>-</w:t>
+      </w:r>
+      <w:r>
+        <w:rPr>
+          <w:rFonts w:ascii="Times New Roman" w:hAnsi="Times New Roman" w:cs="Times New Roman"/>
+          <w:b/>
+          <w:bCs/>
+          <w:sz w:val="24"/>
+          <w:szCs w:val="24"/>
+          <w:lang w:val="es-ES"/>
+        </w:rPr>
+        <w:t xml:space="preserve">artistas: </w:t>
+      </w:r>
+      <w:r>
+        <w:rPr>
+          <w:rFonts w:ascii="Times New Roman" w:hAnsi="Times New Roman" w:cs="Times New Roman"/>
+          <w:sz w:val="24"/>
+          <w:szCs w:val="24"/>
+          <w:lang w:val="es-ES"/>
+        </w:rPr>
+        <w:t>Como su nombre lo indica, en este archivo de texto se almacenan los datos(atributos) de cada uno de los artistas guardados dentro del programa</w:t>
+      </w:r>
+      <w:r>
+        <w:rPr>
+          <w:rFonts w:ascii="Times New Roman" w:hAnsi="Times New Roman" w:cs="Times New Roman"/>
+          <w:sz w:val="24"/>
+          <w:szCs w:val="24"/>
+          <w:lang w:val="es-ES"/>
+        </w:rPr>
+        <w:t>, por ejemplo:</w:t>
+      </w:r>
+    </w:p>
+    <w:p>
+      <w:pPr>
+        <w:spacing w:line="360" w:lineRule="auto"/>
+        <w:rPr>
+          <w:rFonts w:ascii="Times New Roman" w:hAnsi="Times New Roman" w:cs="Times New Roman"/>
+          <w:b/>
+          <w:bCs/>
+          <w:sz w:val="24"/>
+          <w:szCs w:val="24"/>
+          <w:lang w:val="es-ES"/>
+        </w:rPr>
+      </w:pPr>
+      <w:r>
+        <w:rPr>
+          <w:rFonts w:ascii="Times New Roman" w:hAnsi="Times New Roman" w:cs="Times New Roman"/>
+          <w:b/>
+          <w:bCs/>
+          <w:sz w:val="24"/>
+          <w:szCs w:val="24"/>
+          <w:lang w:val="es-ES"/>
+        </w:rPr>
+        <w:t>Código artista, nombre, edad, país, # de seguidores, posición</w:t>
+      </w:r>
+      <w:r>
+        <w:rPr>
+          <w:rFonts w:ascii="Times New Roman" w:hAnsi="Times New Roman" w:cs="Times New Roman"/>
+          <w:b/>
+          <w:bCs/>
+          <w:sz w:val="24"/>
+          <w:szCs w:val="24"/>
+          <w:lang w:val="es-ES"/>
+        </w:rPr>
+        <w:t xml:space="preserve"> &lt;&lt; endl.</w:t>
+      </w:r>
+    </w:p>
+    <w:p>
+      <w:pPr>
+        <w:spacing w:line="360" w:lineRule="auto"/>
+        <w:rPr>
+          <w:rFonts w:ascii="Times New Roman" w:hAnsi="Times New Roman" w:cs="Times New Roman"/>
+          <w:sz w:val="24"/>
+          <w:szCs w:val="24"/>
+          <w:lang w:val="es-ES"/>
+        </w:rPr>
+      </w:pPr>
+      <w:r>
+        <w:rPr>
+          <w:rFonts w:ascii="Times New Roman" w:hAnsi="Times New Roman" w:cs="Times New Roman"/>
+          <w:sz w:val="24"/>
+          <w:szCs w:val="24"/>
+          <w:lang w:val="es-ES"/>
+        </w:rPr>
+        <w:lastRenderedPageBreak/>
+        <w:tab/>
+      </w:r>
+      <w:r>
+        <w:rPr>
+          <w:rFonts w:ascii="Times New Roman" w:hAnsi="Times New Roman" w:cs="Times New Roman"/>
+          <w:b/>
+          <w:bCs/>
+          <w:sz w:val="24"/>
+          <w:szCs w:val="24"/>
+          <w:lang w:val="es-ES"/>
+        </w:rPr>
+        <w:t>-</w:t>
+      </w:r>
+      <w:r>
+        <w:rPr>
+          <w:rFonts w:ascii="Times New Roman" w:hAnsi="Times New Roman" w:cs="Times New Roman"/>
+          <w:b/>
+          <w:bCs/>
+          <w:sz w:val="24"/>
+          <w:szCs w:val="24"/>
+          <w:lang w:val="es-ES"/>
+        </w:rPr>
+        <w:t>álbumes</w:t>
+      </w:r>
+      <w:r>
+        <w:rPr>
+          <w:rFonts w:ascii="Times New Roman" w:hAnsi="Times New Roman" w:cs="Times New Roman"/>
+          <w:b/>
+          <w:bCs/>
+          <w:sz w:val="24"/>
+          <w:szCs w:val="24"/>
+          <w:lang w:val="es-ES"/>
+        </w:rPr>
+        <w:t xml:space="preserve">: </w:t>
+      </w:r>
+      <w:r>
+        <w:rPr>
+          <w:rFonts w:ascii="Times New Roman" w:hAnsi="Times New Roman" w:cs="Times New Roman"/>
+          <w:sz w:val="24"/>
+          <w:szCs w:val="24"/>
+          <w:lang w:val="es-ES"/>
+        </w:rPr>
+        <w:t xml:space="preserve"> este archivo almacena todos los álbumes almacenados en la plataforma, los cuales podrán ser asignados</w:t>
+      </w:r>
+      <w:r>
+        <w:rPr>
+          <w:rFonts w:ascii="Times New Roman" w:hAnsi="Times New Roman" w:cs="Times New Roman"/>
+          <w:sz w:val="24"/>
+          <w:szCs w:val="24"/>
+          <w:lang w:val="es-ES"/>
+        </w:rPr>
+        <w:t xml:space="preserve"> a su artista creador gracias a un código, y los cuales comprenden la siguiente estructura dentro del archivo .txt</w:t>
+      </w:r>
+      <w:r>
+        <w:rPr>
+          <w:rFonts w:ascii="Times New Roman" w:hAnsi="Times New Roman" w:cs="Times New Roman"/>
+          <w:sz w:val="24"/>
+          <w:szCs w:val="24"/>
+          <w:lang w:val="es-ES"/>
+        </w:rPr>
+        <w:t>:</w:t>
+      </w:r>
+    </w:p>
+    <w:p>
+      <w:pPr>
+        <w:spacing w:line="360" w:lineRule="auto"/>
+        <w:rPr>
+          <w:rFonts w:ascii="Times New Roman" w:hAnsi="Times New Roman" w:cs="Times New Roman"/>
+          <w:b/>
+          <w:bCs/>
+          <w:sz w:val="24"/>
+          <w:szCs w:val="24"/>
+          <w:lang w:val="es-ES"/>
+        </w:rPr>
+      </w:pPr>
+      <w:r>
+        <w:rPr>
+          <w:rFonts w:ascii="Times New Roman" w:hAnsi="Times New Roman" w:cs="Times New Roman"/>
+          <w:b/>
+          <w:bCs/>
+          <w:sz w:val="24"/>
+          <w:szCs w:val="24"/>
+          <w:lang w:val="es-ES"/>
+        </w:rPr>
+        <w:t xml:space="preserve">Código </w:t>
+      </w:r>
+      <w:r>
+        <w:rPr>
+          <w:rFonts w:ascii="Times New Roman" w:hAnsi="Times New Roman" w:cs="Times New Roman"/>
+          <w:b/>
+          <w:bCs/>
+          <w:sz w:val="24"/>
+          <w:szCs w:val="24"/>
+          <w:lang w:val="es-ES"/>
+        </w:rPr>
+        <w:t>álbum (</w:t>
+      </w:r>
+      <w:r>
+        <w:rPr>
+          <w:rFonts w:ascii="Times New Roman" w:hAnsi="Times New Roman" w:cs="Times New Roman"/>
+          <w:b/>
+          <w:bCs/>
+          <w:sz w:val="24"/>
+          <w:szCs w:val="24"/>
+          <w:lang w:val="es-ES"/>
+        </w:rPr>
+        <w:t xml:space="preserve">código artista + # del álbum), nombre del álbum, </w:t>
+      </w:r>
+      <w:r>
+        <w:rPr>
+          <w:rFonts w:ascii="Times New Roman" w:hAnsi="Times New Roman" w:cs="Times New Roman"/>
+          <w:b/>
+          <w:bCs/>
+          <w:sz w:val="24"/>
+          <w:szCs w:val="24"/>
+          <w:lang w:val="es-ES"/>
+        </w:rPr>
+        <w:t xml:space="preserve">géneros, fecha lanzamiento, </w:t>
+      </w:r>
+      <w:r>
+        <w:rPr>
+          <w:rFonts w:ascii="Times New Roman" w:hAnsi="Times New Roman" w:cs="Times New Roman"/>
+          <w:b/>
+          <w:bCs/>
+          <w:sz w:val="24"/>
+          <w:szCs w:val="24"/>
+          <w:lang w:val="es-ES"/>
+        </w:rPr>
+        <w:t>sello, portada &lt;&lt; endl.</w:t>
+      </w:r>
+    </w:p>
+    <w:p>
+      <w:pPr>
+        <w:spacing w:line="360" w:lineRule="auto"/>
+        <w:rPr>
+          <w:rFonts w:ascii="Times New Roman" w:hAnsi="Times New Roman" w:cs="Times New Roman"/>
+          <w:sz w:val="24"/>
+          <w:szCs w:val="24"/>
+          <w:lang w:val="es-ES"/>
+        </w:rPr>
+      </w:pPr>
+      <w:r>
+        <w:rPr>
+          <w:rFonts w:ascii="Times New Roman" w:hAnsi="Times New Roman" w:cs="Times New Roman"/>
+          <w:sz w:val="24"/>
+          <w:szCs w:val="24"/>
+          <w:lang w:val="es-ES"/>
+        </w:rPr>
+        <w:tab/>
+      </w:r>
+      <w:r>
+        <w:rPr>
+          <w:rFonts w:ascii="Times New Roman" w:hAnsi="Times New Roman" w:cs="Times New Roman"/>
+          <w:b/>
+          <w:bCs/>
+          <w:sz w:val="24"/>
+          <w:szCs w:val="24"/>
+          <w:lang w:val="es-ES"/>
+        </w:rPr>
+        <w:t xml:space="preserve">-canciones: </w:t>
+      </w:r>
+      <w:r>
+        <w:rPr>
+          <w:rFonts w:ascii="Times New Roman" w:hAnsi="Times New Roman" w:cs="Times New Roman"/>
+          <w:sz w:val="24"/>
+          <w:szCs w:val="24"/>
+          <w:lang w:val="es-ES"/>
+        </w:rPr>
+        <w:t xml:space="preserve">En este archivo se almacenan las canciones pertenecientes a cada uno de los </w:t>
+      </w:r>
+      <w:r>
+        <w:rPr>
+          <w:rFonts w:ascii="Times New Roman" w:hAnsi="Times New Roman" w:cs="Times New Roman"/>
+          <w:sz w:val="24"/>
+          <w:szCs w:val="24"/>
+          <w:lang w:val="es-ES"/>
+        </w:rPr>
+        <w:t>álbumes</w:t>
+      </w:r>
+      <w:r>
+        <w:rPr>
+          <w:rFonts w:ascii="Times New Roman" w:hAnsi="Times New Roman" w:cs="Times New Roman"/>
+          <w:sz w:val="24"/>
+          <w:szCs w:val="24"/>
+          <w:lang w:val="es-ES"/>
+        </w:rPr>
+        <w:t xml:space="preserve"> </w:t>
+      </w:r>
+      <w:r>
+        <w:rPr>
+          <w:rFonts w:ascii="Times New Roman" w:hAnsi="Times New Roman" w:cs="Times New Roman"/>
+          <w:sz w:val="24"/>
+          <w:szCs w:val="24"/>
+          <w:lang w:val="es-ES"/>
+        </w:rPr>
+        <w:t xml:space="preserve">de los artistas, dichas canciones (al igual que los </w:t>
+      </w:r>
+      <w:r>
+        <w:rPr>
+          <w:rFonts w:ascii="Times New Roman" w:hAnsi="Times New Roman" w:cs="Times New Roman"/>
+          <w:sz w:val="24"/>
+          <w:szCs w:val="24"/>
+          <w:lang w:val="es-ES"/>
+        </w:rPr>
+        <w:t>álbumes</w:t>
+      </w:r>
+      <w:r>
+        <w:rPr>
+          <w:rFonts w:ascii="Times New Roman" w:hAnsi="Times New Roman" w:cs="Times New Roman"/>
+          <w:sz w:val="24"/>
+          <w:szCs w:val="24"/>
+          <w:lang w:val="es-ES"/>
+        </w:rPr>
+        <w:t xml:space="preserve">) podrán ser identificadas gracias a un </w:t>
+      </w:r>
+      <w:r>
+        <w:rPr>
+          <w:rFonts w:ascii="Times New Roman" w:hAnsi="Times New Roman" w:cs="Times New Roman"/>
+          <w:sz w:val="24"/>
+          <w:szCs w:val="24"/>
+          <w:lang w:val="es-ES"/>
+        </w:rPr>
+        <w:t>código, un ejemplo de un renglón/</w:t>
+      </w:r>
+      <w:r>
+        <w:rPr>
+          <w:rFonts w:ascii="Times New Roman" w:hAnsi="Times New Roman" w:cs="Times New Roman"/>
+          <w:sz w:val="24"/>
+          <w:szCs w:val="24"/>
+          <w:lang w:val="es-ES"/>
+        </w:rPr>
+        <w:t>línea</w:t>
+      </w:r>
+      <w:r>
+        <w:rPr>
+          <w:rFonts w:ascii="Times New Roman" w:hAnsi="Times New Roman" w:cs="Times New Roman"/>
+          <w:sz w:val="24"/>
+          <w:szCs w:val="24"/>
+          <w:lang w:val="es-ES"/>
+        </w:rPr>
+        <w:t xml:space="preserve"> de dicho archivo es:</w:t>
+      </w:r>
+    </w:p>
+    <w:p>
+      <w:pPr>
+        <w:spacing w:line="360" w:lineRule="auto"/>
+        <w:rPr>
+          <w:rFonts w:ascii="Times New Roman" w:hAnsi="Times New Roman" w:cs="Times New Roman"/>
+          <w:b/>
+          <w:bCs/>
+          <w:sz w:val="24"/>
+          <w:szCs w:val="24"/>
+          <w:lang w:val="es-ES"/>
+        </w:rPr>
+      </w:pPr>
+      <w:r>
+        <w:rPr>
+          <w:rFonts w:ascii="Times New Roman" w:hAnsi="Times New Roman" w:cs="Times New Roman"/>
+          <w:b/>
+          <w:bCs/>
+          <w:sz w:val="24"/>
+          <w:szCs w:val="24"/>
+          <w:lang w:val="es-ES"/>
+        </w:rPr>
+        <w:t xml:space="preserve">Código </w:t>
+      </w:r>
+      <w:r>
+        <w:rPr>
+          <w:rFonts w:ascii="Times New Roman" w:hAnsi="Times New Roman" w:cs="Times New Roman"/>
+          <w:b/>
+          <w:bCs/>
+          <w:sz w:val="24"/>
+          <w:szCs w:val="24"/>
+          <w:lang w:val="es-ES"/>
+        </w:rPr>
+        <w:t>canción</w:t>
+      </w:r>
+      <w:r>
+        <w:rPr>
+          <w:rFonts w:ascii="Times New Roman" w:hAnsi="Times New Roman" w:cs="Times New Roman"/>
+          <w:b/>
+          <w:bCs/>
+          <w:sz w:val="24"/>
+          <w:szCs w:val="24"/>
+          <w:lang w:val="es-ES"/>
+        </w:rPr>
+        <w:t xml:space="preserve"> (código artista + # del álbum + # de la </w:t>
+      </w:r>
+      <w:r>
+        <w:rPr>
+          <w:rFonts w:ascii="Times New Roman" w:hAnsi="Times New Roman" w:cs="Times New Roman"/>
+          <w:b/>
+          <w:bCs/>
+          <w:sz w:val="24"/>
+          <w:szCs w:val="24"/>
+          <w:lang w:val="es-ES"/>
+        </w:rPr>
+        <w:t>canción</w:t>
+      </w:r>
+      <w:r>
+        <w:rPr>
+          <w:rFonts w:ascii="Times New Roman" w:hAnsi="Times New Roman" w:cs="Times New Roman"/>
+          <w:b/>
+          <w:bCs/>
+          <w:sz w:val="24"/>
+          <w:szCs w:val="24"/>
+          <w:lang w:val="es-ES"/>
+        </w:rPr>
+        <w:t>)</w:t>
+      </w:r>
+      <w:r>
+        <w:rPr>
+          <w:rFonts w:ascii="Times New Roman" w:hAnsi="Times New Roman" w:cs="Times New Roman"/>
+          <w:b/>
+          <w:bCs/>
+          <w:sz w:val="24"/>
+          <w:szCs w:val="24"/>
+          <w:lang w:val="es-ES"/>
+        </w:rPr>
+        <w:t xml:space="preserve">, nombre, ruta </w:t>
+      </w:r>
+      <w:r>
+        <w:rPr>
+          <w:rFonts w:ascii="Times New Roman" w:hAnsi="Times New Roman" w:cs="Times New Roman"/>
+          <w:b/>
+          <w:bCs/>
+          <w:sz w:val="24"/>
+          <w:szCs w:val="24"/>
+          <w:lang w:val="es-ES"/>
+        </w:rPr>
+        <w:t>canción</w:t>
+      </w:r>
+      <w:r>
+        <w:rPr>
+          <w:rFonts w:ascii="Times New Roman" w:hAnsi="Times New Roman" w:cs="Times New Roman"/>
+          <w:b/>
+          <w:bCs/>
+          <w:sz w:val="24"/>
+          <w:szCs w:val="24"/>
+          <w:lang w:val="es-ES"/>
+        </w:rPr>
+        <w:t xml:space="preserve"> 128, ruta </w:t>
+      </w:r>
+      <w:r>
+        <w:rPr>
+          <w:rFonts w:ascii="Times New Roman" w:hAnsi="Times New Roman" w:cs="Times New Roman"/>
+          <w:b/>
+          <w:bCs/>
+          <w:sz w:val="24"/>
+          <w:szCs w:val="24"/>
+          <w:lang w:val="es-ES"/>
+        </w:rPr>
+        <w:t>canción</w:t>
+      </w:r>
+      <w:r>
+        <w:rPr>
+          <w:rFonts w:ascii="Times New Roman" w:hAnsi="Times New Roman" w:cs="Times New Roman"/>
+          <w:b/>
+          <w:bCs/>
+          <w:sz w:val="24"/>
+          <w:szCs w:val="24"/>
+          <w:lang w:val="es-ES"/>
+        </w:rPr>
+        <w:t xml:space="preserve"> 320, </w:t>
+      </w:r>
+      <w:r>
+        <w:rPr>
+          <w:rFonts w:ascii="Times New Roman" w:hAnsi="Times New Roman" w:cs="Times New Roman"/>
+          <w:b/>
+          <w:bCs/>
+          <w:sz w:val="24"/>
+          <w:szCs w:val="24"/>
+          <w:lang w:val="es-ES"/>
+        </w:rPr>
+        <w:t>duración (segundos) &lt;&lt; endl</w:t>
+      </w:r>
+    </w:p>
+    <w:p>
+      <w:pPr>
+        <w:spacing w:line="360" w:lineRule="auto"/>
+        <w:rPr>
+          <w:rFonts w:ascii="Times New Roman" w:hAnsi="Times New Roman" w:cs="Times New Roman"/>
+          <w:sz w:val="24"/>
+          <w:szCs w:val="24"/>
+          <w:lang w:val="es-ES"/>
+        </w:rPr>
+      </w:pPr>
+      <w:r>
+        <w:rPr>
+          <w:rFonts w:ascii="Times New Roman" w:hAnsi="Times New Roman" w:cs="Times New Roman"/>
+          <w:sz w:val="24"/>
+          <w:szCs w:val="24"/>
+          <w:lang w:val="es-ES"/>
+        </w:rPr>
+        <w:tab/>
+      </w:r>
+      <w:r>
+        <w:rPr>
+          <w:rFonts w:ascii="Times New Roman" w:hAnsi="Times New Roman" w:cs="Times New Roman"/>
+          <w:b/>
+          <w:bCs/>
+          <w:sz w:val="24"/>
+          <w:szCs w:val="24"/>
+          <w:lang w:val="es-ES"/>
+        </w:rPr>
+        <w:t xml:space="preserve">-creditosCanciones: </w:t>
+      </w:r>
+      <w:r>
+        <w:rPr>
+          <w:rFonts w:ascii="Times New Roman" w:hAnsi="Times New Roman" w:cs="Times New Roman"/>
+          <w:sz w:val="24"/>
+          <w:szCs w:val="24"/>
+          <w:lang w:val="es-ES"/>
+        </w:rPr>
+        <w:t>en est</w:t>
+      </w:r>
+      <w:r>
+        <w:rPr>
+          <w:rFonts w:ascii="Times New Roman" w:hAnsi="Times New Roman" w:cs="Times New Roman"/>
+          <w:sz w:val="24"/>
+          <w:szCs w:val="24"/>
+          <w:lang w:val="es-ES"/>
+        </w:rPr>
+        <w:t xml:space="preserve">e archivo </w:t>
+      </w:r>
+      <w:r>
+        <w:rPr>
+          <w:rFonts w:ascii="Times New Roman" w:hAnsi="Times New Roman" w:cs="Times New Roman"/>
+          <w:sz w:val="24"/>
+          <w:szCs w:val="24"/>
+          <w:lang w:val="es-ES"/>
+        </w:rPr>
+        <w:t xml:space="preserve">se </w:t>
+      </w:r>
+      <w:r>
+        <w:rPr>
+          <w:rFonts w:ascii="Times New Roman" w:hAnsi="Times New Roman" w:cs="Times New Roman"/>
+          <w:sz w:val="24"/>
+          <w:szCs w:val="24"/>
+          <w:lang w:val="es-ES"/>
+        </w:rPr>
+        <w:t>almacenarán</w:t>
+      </w:r>
+      <w:r>
+        <w:rPr>
+          <w:rFonts w:ascii="Times New Roman" w:hAnsi="Times New Roman" w:cs="Times New Roman"/>
+          <w:sz w:val="24"/>
+          <w:szCs w:val="24"/>
+          <w:lang w:val="es-ES"/>
+        </w:rPr>
+        <w:t xml:space="preserve"> los créditos </w:t>
+      </w:r>
+      <w:r>
+        <w:rPr>
+          <w:rFonts w:ascii="Times New Roman" w:hAnsi="Times New Roman" w:cs="Times New Roman"/>
+          <w:sz w:val="24"/>
+          <w:szCs w:val="24"/>
+          <w:lang w:val="es-ES"/>
+        </w:rPr>
+        <w:t>de las canciones para los productores, músicos y compositores que participaron en esta la cual seguirá una estructura del tipo:</w:t>
+      </w:r>
+    </w:p>
+    <w:p>
+      <w:pPr>
+        <w:spacing w:line="360" w:lineRule="auto"/>
+        <w:rPr>
+          <w:rFonts w:ascii="Times New Roman" w:hAnsi="Times New Roman" w:cs="Times New Roman"/>
+          <w:b/>
+          <w:bCs/>
+          <w:sz w:val="24"/>
+          <w:szCs w:val="24"/>
+          <w:lang w:val="es-ES"/>
+        </w:rPr>
+      </w:pPr>
+      <w:r>
+        <w:rPr>
+          <w:rFonts w:ascii="Times New Roman" w:hAnsi="Times New Roman" w:cs="Times New Roman"/>
+          <w:b/>
+          <w:bCs/>
+          <w:sz w:val="24"/>
+          <w:szCs w:val="24"/>
+          <w:lang w:val="es-ES"/>
+        </w:rPr>
+        <w:t xml:space="preserve">Código </w:t>
+      </w:r>
+      <w:r>
+        <w:rPr>
+          <w:rFonts w:ascii="Times New Roman" w:hAnsi="Times New Roman" w:cs="Times New Roman"/>
+          <w:b/>
+          <w:bCs/>
+          <w:sz w:val="24"/>
+          <w:szCs w:val="24"/>
+          <w:lang w:val="es-ES"/>
+        </w:rPr>
+        <w:t>canción</w:t>
+      </w:r>
+      <w:r>
+        <w:rPr>
+          <w:rFonts w:ascii="Times New Roman" w:hAnsi="Times New Roman" w:cs="Times New Roman"/>
+          <w:b/>
+          <w:bCs/>
+          <w:sz w:val="24"/>
+          <w:szCs w:val="24"/>
+          <w:lang w:val="es-ES"/>
+        </w:rPr>
+        <w:t xml:space="preserve">, productores: </w:t>
+      </w:r>
+      <w:r>
+        <w:rPr>
+          <w:rFonts w:ascii="Times New Roman" w:hAnsi="Times New Roman" w:cs="Times New Roman"/>
+          <w:b/>
+          <w:bCs/>
+          <w:sz w:val="24"/>
+          <w:szCs w:val="24"/>
+          <w:lang w:val="es-ES"/>
+        </w:rPr>
+        <w:t xml:space="preserve">nombres/apellido/código de afiliados, </w:t>
+      </w:r>
+      <w:r>
+        <w:rPr>
+          <w:rFonts w:ascii="Times New Roman" w:hAnsi="Times New Roman" w:cs="Times New Roman"/>
+          <w:b/>
+          <w:bCs/>
+          <w:sz w:val="24"/>
+          <w:szCs w:val="24"/>
+          <w:lang w:val="es-ES"/>
+        </w:rPr>
+        <w:t>músicos: nombres</w:t>
+      </w:r>
+      <w:r>
+        <w:rPr>
+          <w:rFonts w:ascii="Times New Roman" w:hAnsi="Times New Roman" w:cs="Times New Roman"/>
+          <w:b/>
+          <w:bCs/>
+          <w:sz w:val="24"/>
+          <w:szCs w:val="24"/>
+          <w:lang w:val="es-ES"/>
+        </w:rPr>
+        <w:t>/ apellido/código de afiliados</w:t>
+      </w:r>
+      <w:r>
+        <w:rPr>
+          <w:rFonts w:ascii="Times New Roman" w:hAnsi="Times New Roman" w:cs="Times New Roman"/>
+          <w:b/>
+          <w:bCs/>
+          <w:sz w:val="24"/>
+          <w:szCs w:val="24"/>
+          <w:lang w:val="es-ES"/>
+        </w:rPr>
+        <w:t xml:space="preserve">, compositores: nombre/apellido/código de afiliados &lt;&lt; </w:t>
+      </w:r>
+      <w:proofErr w:type="spellStart"/>
+      <w:r>
+        <w:rPr>
+          <w:rFonts w:ascii="Times New Roman" w:hAnsi="Times New Roman" w:cs="Times New Roman"/>
+          <w:b/>
+          <w:bCs/>
+          <w:sz w:val="24"/>
+          <w:szCs w:val="24"/>
+          <w:lang w:val="es-ES"/>
+        </w:rPr>
+        <w:t>endl</w:t>
+      </w:r>
+      <w:proofErr w:type="spellEnd"/>
+    </w:p>
+    <w:p>
+      <w:pPr>
+        <w:spacing w:line="360" w:lineRule="auto"/>
+        <w:rPr>
+          <w:rFonts w:ascii="Times New Roman" w:hAnsi="Times New Roman" w:cs="Times New Roman"/>
+          <w:b/>
+          <w:bCs/>
+          <w:sz w:val="24"/>
+          <w:szCs w:val="24"/>
+          <w:lang w:val="es-ES"/>
+        </w:rPr>
+      </w:pPr>
+    </w:p>
+    <w:p>
+      <w:pPr>
+        <w:spacing w:line="360" w:lineRule="auto"/>
+        <w:rPr>
+          <w:rFonts w:ascii="Times New Roman" w:hAnsi="Times New Roman" w:cs="Times New Roman"/>
           <w:sz w:val="24"/>
           <w:szCs w:val="24"/>
           <w:lang w:val="es-ES"/>
@@ -625,196 +1939,306 @@
       <w:r>
         <w:rPr>
           <w:rFonts w:ascii="Times New Roman" w:hAnsi="Times New Roman" w:cs="Times New Roman"/>
-          <w:sz w:val="24"/>
-          <w:szCs w:val="24"/>
-          <w:lang w:val="es-ES"/>
-        </w:rPr>
-        <w:tab/>
-      </w:r>
-      <w:r>
-        <w:rPr>
-          <w:rFonts w:ascii="Times New Roman" w:hAnsi="Times New Roman" w:cs="Times New Roman"/>
-          <w:b/>
-          <w:bCs/>
-          <w:sz w:val="24"/>
-          <w:szCs w:val="24"/>
-          <w:lang w:val="es-ES"/>
-        </w:rPr>
-        <w:t>Artista</w:t>
-      </w:r>
-      <w:r>
-        <w:rPr>
-          <w:rFonts w:ascii="Times New Roman" w:hAnsi="Times New Roman" w:cs="Times New Roman"/>
-          <w:b/>
-          <w:bCs/>
-          <w:sz w:val="24"/>
-          <w:szCs w:val="24"/>
-          <w:lang w:val="es-ES"/>
-        </w:rPr>
-        <w:t xml:space="preserve">: </w:t>
-      </w:r>
-      <w:r>
-        <w:rPr>
-          <w:rFonts w:ascii="Times New Roman" w:hAnsi="Times New Roman" w:cs="Times New Roman"/>
-          <w:sz w:val="24"/>
-          <w:szCs w:val="24"/>
-          <w:lang w:val="es-ES"/>
-        </w:rPr>
-        <w:t>Esta clase modela al artista de las canciones registradas en la plataforma, en esta se almacena información relevante sobre el artista tales como el país, edad, id, nombre… y demás información relevante que pueda servir de referencia para la canción.</w:t>
-      </w:r>
-    </w:p>
-    <w:p>
-      <w:pPr>
-        <w:spacing w:line="360" w:lineRule="auto"/>
-        <w:rPr>
-          <w:rFonts w:ascii="Times New Roman" w:hAnsi="Times New Roman" w:cs="Times New Roman"/>
-          <w:sz w:val="24"/>
-          <w:szCs w:val="24"/>
-          <w:lang w:val="es-ES"/>
-        </w:rPr>
-      </w:pPr>
-      <w:r>
-        <w:rPr>
-          <w:rFonts w:ascii="Times New Roman" w:hAnsi="Times New Roman" w:cs="Times New Roman"/>
-          <w:sz w:val="24"/>
-          <w:szCs w:val="24"/>
-          <w:lang w:val="es-ES"/>
-        </w:rPr>
-        <w:t>Esta clase mantiene una relación de uno a muchos con la clase álbum, ya que un artista puede tener muchos álbumes los cuales a su vez contendrán muchas canciones.</w:t>
-      </w:r>
-    </w:p>
-    <w:p>
-      <w:pPr>
-        <w:spacing w:line="360" w:lineRule="auto"/>
-        <w:rPr>
-          <w:rFonts w:ascii="Times New Roman" w:hAnsi="Times New Roman" w:cs="Times New Roman"/>
-          <w:b/>
-          <w:bCs/>
-          <w:sz w:val="24"/>
-          <w:szCs w:val="24"/>
-          <w:lang w:val="es-ES"/>
-        </w:rPr>
-      </w:pPr>
-      <w:r>
-        <w:rPr>
-          <w:rFonts w:ascii="Times New Roman" w:hAnsi="Times New Roman" w:cs="Times New Roman"/>
-          <w:sz w:val="24"/>
-          <w:szCs w:val="24"/>
-          <w:lang w:val="es-ES"/>
-        </w:rPr>
-        <w:t xml:space="preserve"> </w:t>
-      </w:r>
-      <w:r>
-        <w:rPr>
-          <w:rFonts w:ascii="Times New Roman" w:hAnsi="Times New Roman" w:cs="Times New Roman"/>
-          <w:b/>
-          <w:bCs/>
-          <w:sz w:val="24"/>
-          <w:szCs w:val="24"/>
-          <w:lang w:val="es-ES"/>
-        </w:rPr>
-        <w:t>Álbum:</w:t>
-      </w:r>
-      <w:r>
-        <w:rPr>
-          <w:rFonts w:ascii="Times New Roman" w:hAnsi="Times New Roman" w:cs="Times New Roman"/>
-          <w:sz w:val="24"/>
-          <w:szCs w:val="24"/>
-          <w:lang w:val="es-ES"/>
-        </w:rPr>
-        <w:t xml:space="preserve"> Similar a la clase artista, contine información relevante sobre los álbumes de los artistas, estas a su vez se relacionan de uno a muchos con la clase canción, ya que un álbum puede tener varias canciones.</w:t>
-      </w:r>
-      <w:r>
-        <w:rPr>
-          <w:rFonts w:ascii="Times New Roman" w:hAnsi="Times New Roman" w:cs="Times New Roman"/>
-          <w:b/>
-          <w:bCs/>
-          <w:sz w:val="24"/>
-          <w:szCs w:val="24"/>
-          <w:lang w:val="es-ES"/>
-        </w:rPr>
-        <w:t xml:space="preserve"> </w:t>
-      </w:r>
-    </w:p>
-    <w:p>
-      <w:pPr>
-        <w:spacing w:line="360" w:lineRule="auto"/>
-        <w:rPr>
-          <w:rFonts w:ascii="Times New Roman" w:hAnsi="Times New Roman" w:cs="Times New Roman"/>
-          <w:sz w:val="24"/>
-          <w:szCs w:val="24"/>
-          <w:lang w:val="es-ES"/>
-        </w:rPr>
-      </w:pPr>
-      <w:r>
-        <w:rPr>
-          <w:rFonts w:ascii="Times New Roman" w:hAnsi="Times New Roman" w:cs="Times New Roman"/>
-          <w:sz w:val="24"/>
-          <w:szCs w:val="24"/>
-          <w:lang w:val="es-ES"/>
-        </w:rPr>
-        <w:tab/>
-      </w:r>
-      <w:r>
-        <w:rPr>
-          <w:rFonts w:ascii="Times New Roman" w:hAnsi="Times New Roman" w:cs="Times New Roman"/>
-          <w:b/>
-          <w:bCs/>
-          <w:sz w:val="24"/>
-          <w:szCs w:val="24"/>
-          <w:lang w:val="es-ES"/>
-        </w:rPr>
-        <w:t xml:space="preserve">Créditos: </w:t>
-      </w:r>
-      <w:r>
-        <w:rPr>
-          <w:rFonts w:ascii="Times New Roman" w:hAnsi="Times New Roman" w:cs="Times New Roman"/>
-          <w:sz w:val="24"/>
-          <w:szCs w:val="24"/>
-          <w:lang w:val="es-ES"/>
-        </w:rPr>
-        <w:t xml:space="preserve">Esta es una clase la cual tiene una relación de pertenencia con la clase </w:t>
-      </w:r>
-      <w:r>
-        <w:rPr>
-          <w:rFonts w:ascii="Times New Roman" w:hAnsi="Times New Roman" w:cs="Times New Roman"/>
-          <w:b/>
-          <w:bCs/>
-          <w:sz w:val="24"/>
-          <w:szCs w:val="24"/>
-          <w:lang w:val="es-ES"/>
-        </w:rPr>
-        <w:t xml:space="preserve">canción, </w:t>
-      </w:r>
-      <w:r>
-        <w:rPr>
-          <w:rFonts w:ascii="Times New Roman" w:hAnsi="Times New Roman" w:cs="Times New Roman"/>
-          <w:sz w:val="24"/>
-          <w:szCs w:val="24"/>
-          <w:lang w:val="es-ES"/>
-        </w:rPr>
-        <w:t>debido a que, como es dicho en el enunciado del desafío cada clase debe contener unos créditos en donde se dan a conocer los productores, músicos, compositores y su código.</w:t>
-      </w:r>
-    </w:p>
-    <w:p>
-      <w:pPr>
-        <w:spacing w:line="360" w:lineRule="auto"/>
-        <w:rPr>
-          <w:rFonts w:ascii="Times New Roman" w:hAnsi="Times New Roman" w:cs="Times New Roman"/>
-          <w:sz w:val="24"/>
-          <w:szCs w:val="24"/>
-          <w:lang w:val="es-ES"/>
-        </w:rPr>
-      </w:pPr>
-      <w:r>
-        <w:rPr>
-          <w:rFonts w:ascii="Times New Roman" w:hAnsi="Times New Roman" w:cs="Times New Roman"/>
+          <w:b/>
+          <w:bCs/>
           <w:sz w:val="24"/>
           <w:szCs w:val="24"/>
           <w:lang w:val="es-ES"/>
         </w:rPr>
         <w:lastRenderedPageBreak/>
         <w:tab/>
+        <w:t xml:space="preserve">Publicidad: </w:t>
+      </w:r>
+      <w:r>
+        <w:rPr>
+          <w:rFonts w:ascii="Times New Roman" w:hAnsi="Times New Roman" w:cs="Times New Roman"/>
+          <w:sz w:val="24"/>
+          <w:szCs w:val="24"/>
+          <w:lang w:val="es-ES"/>
+        </w:rPr>
+        <w:t>En esta clase se guardan los distintos mensajes publicitarios junto con su categoría, también en esta se encuentra la función en la cual se selecciona un mensaje publicitario al azar (con influencia en su categoría) y se muestra en pantalla a los usuarios estándar cada 2 canciones.</w:t>
+      </w:r>
+    </w:p>
+    <w:p>
+      <w:pPr>
+        <w:spacing w:line="360" w:lineRule="auto"/>
+        <w:rPr>
+          <w:rFonts w:ascii="Times New Roman" w:hAnsi="Times New Roman" w:cs="Times New Roman"/>
+          <w:sz w:val="24"/>
+          <w:szCs w:val="24"/>
+          <w:lang w:val="es-ES"/>
+        </w:rPr>
+      </w:pPr>
+      <w:r>
+        <w:rPr>
+          <w:rFonts w:ascii="Times New Roman" w:hAnsi="Times New Roman" w:cs="Times New Roman"/>
+          <w:sz w:val="24"/>
+          <w:szCs w:val="24"/>
+          <w:lang w:val="es-ES"/>
+        </w:rPr>
+        <w:tab/>
+      </w:r>
+      <w:r>
+        <w:rPr>
+          <w:rFonts w:ascii="Times New Roman" w:hAnsi="Times New Roman" w:cs="Times New Roman"/>
+          <w:b/>
+          <w:bCs/>
+          <w:sz w:val="24"/>
+          <w:szCs w:val="24"/>
+          <w:lang w:val="es-ES"/>
+        </w:rPr>
+        <w:t>Artista</w:t>
+      </w:r>
+      <w:r>
+        <w:rPr>
+          <w:rFonts w:ascii="Times New Roman" w:hAnsi="Times New Roman" w:cs="Times New Roman"/>
+          <w:b/>
+          <w:bCs/>
+          <w:sz w:val="24"/>
+          <w:szCs w:val="24"/>
+          <w:lang w:val="es-ES"/>
+        </w:rPr>
+        <w:t xml:space="preserve">: </w:t>
+      </w:r>
+      <w:r>
+        <w:rPr>
+          <w:rFonts w:ascii="Times New Roman" w:hAnsi="Times New Roman" w:cs="Times New Roman"/>
+          <w:sz w:val="24"/>
+          <w:szCs w:val="24"/>
+          <w:lang w:val="es-ES"/>
+        </w:rPr>
+        <w:t>Esta clase modela al artista de las canciones registradas en la plataforma, en esta se almacena información relevante sobre el artista tales como el país, edad, id, nombre… y demás información relevante que pueda servir de referencia para la canción.</w:t>
+      </w:r>
+    </w:p>
+    <w:p>
+      <w:pPr>
+        <w:spacing w:line="360" w:lineRule="auto"/>
+        <w:rPr>
+          <w:rFonts w:ascii="Times New Roman" w:hAnsi="Times New Roman" w:cs="Times New Roman"/>
+          <w:sz w:val="24"/>
+          <w:szCs w:val="24"/>
+          <w:lang w:val="es-ES"/>
+        </w:rPr>
+      </w:pPr>
+      <w:r>
+        <w:rPr>
+          <w:rFonts w:ascii="Times New Roman" w:hAnsi="Times New Roman" w:cs="Times New Roman"/>
+          <w:sz w:val="24"/>
+          <w:szCs w:val="24"/>
+          <w:lang w:val="es-ES"/>
+        </w:rPr>
+        <w:t>Esta clase mantiene una relación de uno a muchos con la clase álbum, ya que un artista puede tener muchos álbumes los cuales a su vez contendrán muchas canciones.</w:t>
+      </w:r>
+    </w:p>
+    <w:p>
+      <w:pPr>
+        <w:spacing w:line="360" w:lineRule="auto"/>
+        <w:ind w:firstLine="708"/>
+        <w:rPr>
+          <w:rFonts w:ascii="Times New Roman" w:hAnsi="Times New Roman" w:cs="Times New Roman"/>
+          <w:b/>
+          <w:bCs/>
+          <w:sz w:val="24"/>
+          <w:szCs w:val="24"/>
+          <w:lang w:val="es-ES"/>
+        </w:rPr>
+      </w:pPr>
+      <w:r>
+        <w:rPr>
+          <w:rFonts w:ascii="Times New Roman" w:hAnsi="Times New Roman" w:cs="Times New Roman"/>
+          <w:sz w:val="24"/>
+          <w:szCs w:val="24"/>
+          <w:lang w:val="es-ES"/>
+        </w:rPr>
+        <w:t xml:space="preserve"> </w:t>
+      </w:r>
+      <w:r>
+        <w:rPr>
+          <w:rFonts w:ascii="Times New Roman" w:hAnsi="Times New Roman" w:cs="Times New Roman"/>
+          <w:b/>
+          <w:bCs/>
+          <w:sz w:val="24"/>
+          <w:szCs w:val="24"/>
+          <w:lang w:val="es-ES"/>
+        </w:rPr>
+        <w:t>Álbum:</w:t>
+      </w:r>
+      <w:r>
+        <w:rPr>
+          <w:rFonts w:ascii="Times New Roman" w:hAnsi="Times New Roman" w:cs="Times New Roman"/>
+          <w:sz w:val="24"/>
+          <w:szCs w:val="24"/>
+          <w:lang w:val="es-ES"/>
+        </w:rPr>
+        <w:t xml:space="preserve"> Similar a la clase artista, contine información relevante sobre los álbumes de los artistas, estas a su vez se relacionan de uno a muchos con la clase canción, ya que un álbum puede tener varias canciones.</w:t>
+      </w:r>
+      <w:r>
+        <w:rPr>
+          <w:rFonts w:ascii="Times New Roman" w:hAnsi="Times New Roman" w:cs="Times New Roman"/>
+          <w:b/>
+          <w:bCs/>
+          <w:sz w:val="24"/>
+          <w:szCs w:val="24"/>
+          <w:lang w:val="es-ES"/>
+        </w:rPr>
+        <w:t xml:space="preserve"> </w:t>
+      </w:r>
+    </w:p>
+    <w:p>
+      <w:pPr>
+        <w:spacing w:line="360" w:lineRule="auto"/>
+        <w:ind w:firstLine="708"/>
+        <w:rPr>
+          <w:rFonts w:ascii="Times New Roman" w:hAnsi="Times New Roman" w:cs="Times New Roman"/>
+          <w:sz w:val="24"/>
+          <w:szCs w:val="24"/>
+          <w:lang w:val="es-ES"/>
+        </w:rPr>
+      </w:pPr>
+      <w:r>
+        <w:rPr>
+          <w:rFonts w:ascii="Times New Roman" w:hAnsi="Times New Roman" w:cs="Times New Roman"/>
+          <w:b/>
+          <w:bCs/>
+          <w:sz w:val="24"/>
+          <w:szCs w:val="24"/>
+          <w:lang w:val="es-ES"/>
+        </w:rPr>
+        <w:t>canción</w:t>
+      </w:r>
+      <w:r>
+        <w:rPr>
+          <w:rFonts w:ascii="Times New Roman" w:hAnsi="Times New Roman" w:cs="Times New Roman"/>
+          <w:b/>
+          <w:bCs/>
+          <w:sz w:val="24"/>
+          <w:szCs w:val="24"/>
+          <w:lang w:val="es-ES"/>
+        </w:rPr>
+        <w:t xml:space="preserve">: </w:t>
+      </w:r>
+      <w:r>
+        <w:rPr>
+          <w:rFonts w:ascii="Times New Roman" w:hAnsi="Times New Roman" w:cs="Times New Roman"/>
+          <w:sz w:val="24"/>
+          <w:szCs w:val="24"/>
+          <w:lang w:val="es-ES"/>
+        </w:rPr>
+        <w:t xml:space="preserve">En esta clase se </w:t>
+      </w:r>
+      <w:r>
+        <w:rPr>
+          <w:rFonts w:ascii="Times New Roman" w:hAnsi="Times New Roman" w:cs="Times New Roman"/>
+          <w:sz w:val="24"/>
+          <w:szCs w:val="24"/>
+          <w:lang w:val="es-ES"/>
+        </w:rPr>
+        <w:t>almacenarán</w:t>
+      </w:r>
+      <w:r>
+        <w:rPr>
+          <w:rFonts w:ascii="Times New Roman" w:hAnsi="Times New Roman" w:cs="Times New Roman"/>
+          <w:sz w:val="24"/>
+          <w:szCs w:val="24"/>
+          <w:lang w:val="es-ES"/>
+        </w:rPr>
+        <w:t xml:space="preserve"> como su nombre lo indica las distintas canciones que se encuentren </w:t>
+      </w:r>
+      <w:r>
+        <w:rPr>
+          <w:rFonts w:ascii="Times New Roman" w:hAnsi="Times New Roman" w:cs="Times New Roman"/>
+          <w:sz w:val="24"/>
+          <w:szCs w:val="24"/>
+          <w:lang w:val="es-ES"/>
+        </w:rPr>
+        <w:t>registradas en el programa (</w:t>
+      </w:r>
+      <w:r>
+        <w:rPr>
+          <w:rFonts w:ascii="Times New Roman" w:hAnsi="Times New Roman" w:cs="Times New Roman"/>
+          <w:sz w:val="24"/>
+          <w:szCs w:val="24"/>
+          <w:lang w:val="es-ES"/>
+        </w:rPr>
+        <w:t>data set</w:t>
+      </w:r>
+      <w:r>
+        <w:rPr>
+          <w:rFonts w:ascii="Times New Roman" w:hAnsi="Times New Roman" w:cs="Times New Roman"/>
+          <w:sz w:val="24"/>
+          <w:szCs w:val="24"/>
+          <w:lang w:val="es-ES"/>
+        </w:rPr>
+        <w:t xml:space="preserve">), </w:t>
+      </w:r>
+      <w:r>
+        <w:rPr>
+          <w:rFonts w:ascii="Times New Roman" w:hAnsi="Times New Roman" w:cs="Times New Roman"/>
+          <w:sz w:val="24"/>
+          <w:szCs w:val="24"/>
+          <w:lang w:val="es-ES"/>
+        </w:rPr>
+        <w:t>junto con sus distintos atributos como las rutas a los archivos de audio de 128 y 320.</w:t>
+      </w:r>
+    </w:p>
+    <w:p>
+      <w:pPr>
+        <w:spacing w:line="360" w:lineRule="auto"/>
+        <w:rPr>
+          <w:rFonts w:ascii="Times New Roman" w:hAnsi="Times New Roman" w:cs="Times New Roman"/>
+          <w:sz w:val="24"/>
+          <w:szCs w:val="24"/>
+          <w:lang w:val="es-ES"/>
+        </w:rPr>
+      </w:pPr>
+      <w:r>
+        <w:rPr>
+          <w:rFonts w:ascii="Times New Roman" w:hAnsi="Times New Roman" w:cs="Times New Roman"/>
+          <w:sz w:val="24"/>
+          <w:szCs w:val="24"/>
+          <w:lang w:val="es-ES"/>
+        </w:rPr>
+        <w:tab/>
+      </w:r>
+      <w:r>
+        <w:rPr>
+          <w:rFonts w:ascii="Times New Roman" w:hAnsi="Times New Roman" w:cs="Times New Roman"/>
+          <w:b/>
+          <w:bCs/>
+          <w:sz w:val="24"/>
+          <w:szCs w:val="24"/>
+          <w:lang w:val="es-ES"/>
+        </w:rPr>
+        <w:t xml:space="preserve">Créditos: </w:t>
+      </w:r>
+      <w:r>
+        <w:rPr>
+          <w:rFonts w:ascii="Times New Roman" w:hAnsi="Times New Roman" w:cs="Times New Roman"/>
+          <w:sz w:val="24"/>
+          <w:szCs w:val="24"/>
+          <w:lang w:val="es-ES"/>
+        </w:rPr>
+        <w:t>En esta se guardan los créditos de las distintas canciones que se encuentran registradas.</w:t>
+      </w:r>
+    </w:p>
+    <w:p>
+      <w:pPr>
+        <w:spacing w:line="360" w:lineRule="auto"/>
+        <w:rPr>
+          <w:rFonts w:ascii="Times New Roman" w:hAnsi="Times New Roman" w:cs="Times New Roman"/>
+          <w:sz w:val="24"/>
+          <w:szCs w:val="24"/>
+          <w:lang w:val="es-ES"/>
+        </w:rPr>
+      </w:pPr>
+      <w:r>
+        <w:rPr>
+          <w:rFonts w:ascii="Times New Roman" w:hAnsi="Times New Roman" w:cs="Times New Roman"/>
+          <w:sz w:val="24"/>
+          <w:szCs w:val="24"/>
+          <w:lang w:val="es-ES"/>
+        </w:rPr>
+        <w:tab/>
       </w:r>
       <w:r>
         <w:rPr>
@@ -888,6 +2312,108 @@
       <w:r>
         <w:rPr>
           <w:rFonts w:ascii="Times New Roman" w:hAnsi="Times New Roman" w:cs="Times New Roman"/>
+          <w:sz w:val="24"/>
+          <w:szCs w:val="24"/>
+          <w:lang w:val="es-ES"/>
+        </w:rPr>
+        <w:t>El diagrama de clase que creamos es el siguiente</w:t>
+      </w:r>
+    </w:p>
+    <w:p>
+      <w:pPr>
+        <w:spacing w:line="360" w:lineRule="auto"/>
+        <w:rPr>
+          <w:rFonts w:ascii="Times New Roman" w:hAnsi="Times New Roman" w:cs="Times New Roman"/>
+          <w:sz w:val="24"/>
+          <w:szCs w:val="24"/>
+          <w:lang w:val="es-ES"/>
+        </w:rPr>
+      </w:pPr>
+      <w:r>
+        <w:rPr>
+          <w:rFonts w:ascii="Times New Roman" w:hAnsi="Times New Roman" w:cs="Times New Roman"/>
+          <w:noProof/>
+          <w:sz w:val="24"/>
+          <w:szCs w:val="24"/>
+          <w:lang w:val="es-ES"/>
+        </w:rPr>
+        <w:lastRenderedPageBreak/>
+        <w:drawing>
+          <wp:inline distT="0" distB="0" distL="0" distR="0" wp14:anchorId="2E9D17DF" wp14:editId="21DB9458">
+            <wp:extent cx="6448552" cy="9068276"/>
+            <wp:effectExtent l="0" t="0" r="0" b="0"/>
+            <wp:docPr id="827105749" name="Imagen 1"/>
+            <wp:cNvGraphicFramePr>
+              <a:graphicFrameLocks xmlns:a="http://schemas.openxmlformats.org/drawingml/2006/main" noChangeAspect="1"/>
+            </wp:cNvGraphicFramePr>
+            <a:graphic xmlns:a="http://schemas.openxmlformats.org/drawingml/2006/main">
+              <a:graphicData uri="http://schemas.openxmlformats.org/drawingml/2006/picture">
+                <pic:pic xmlns:pic="http://schemas.openxmlformats.org/drawingml/2006/picture">
+                  <pic:nvPicPr>
+                    <pic:cNvPr id="0" name="Picture 1"/>
+                    <pic:cNvPicPr>
+                      <a:picLocks noChangeAspect="1" noChangeArrowheads="1"/>
+                    </pic:cNvPicPr>
+                  </pic:nvPicPr>
+                  <pic:blipFill>
+                    <a:blip r:embed="rId4" cstate="print">
+                      <a:extLst>
+                        <a:ext uri="{28A0092B-C50C-407E-A947-70E740481C1C}">
+                          <a14:useLocalDpi xmlns:a14="http://schemas.microsoft.com/office/drawing/2010/main" val="0"/>
+                        </a:ext>
+                      </a:extLst>
+                    </a:blip>
+                    <a:srcRect/>
+                    <a:stretch>
+                      <a:fillRect/>
+                    </a:stretch>
+                  </pic:blipFill>
+                  <pic:spPr bwMode="auto">
+                    <a:xfrm>
+                      <a:off x="0" y="0"/>
+                      <a:ext cx="6450017" cy="9070336"/>
+                    </a:xfrm>
+                    <a:prstGeom prst="rect">
+                      <a:avLst/>
+                    </a:prstGeom>
+                    <a:noFill/>
+                    <a:ln>
+                      <a:noFill/>
+                    </a:ln>
+                  </pic:spPr>
+                </pic:pic>
+              </a:graphicData>
+            </a:graphic>
+          </wp:inline>
+        </w:drawing>
+      </w:r>
+    </w:p>
+    <w:p>
+      <w:pPr>
+        <w:spacing w:line="360" w:lineRule="auto"/>
+        <w:rPr>
+          <w:rFonts w:ascii="Times New Roman" w:hAnsi="Times New Roman" w:cs="Times New Roman"/>
+          <w:b/>
+          <w:bCs/>
+          <w:sz w:val="24"/>
+          <w:szCs w:val="24"/>
+          <w:lang w:val="es-ES"/>
+        </w:rPr>
+      </w:pPr>
+    </w:p>
+    <w:p>
+      <w:pPr>
+        <w:spacing w:line="360" w:lineRule="auto"/>
+        <w:rPr>
+          <w:rFonts w:ascii="Times New Roman" w:hAnsi="Times New Roman" w:cs="Times New Roman"/>
+          <w:sz w:val="24"/>
+          <w:szCs w:val="24"/>
+          <w:lang w:val="es-ES"/>
+        </w:rPr>
+      </w:pPr>
+      <w:r>
+        <w:rPr>
+          <w:rFonts w:ascii="Times New Roman" w:hAnsi="Times New Roman" w:cs="Times New Roman"/>
           <w:b/>
           <w:bCs/>
           <w:sz w:val="24"/>
@@ -895,7 +2421,24 @@
           <w:lang w:val="es-ES"/>
         </w:rPr>
         <w:tab/>
-        <w:t xml:space="preserve">Reproductor: </w:t>
+      </w:r>
+      <w:r>
+        <w:rPr>
+          <w:rFonts w:ascii="Times New Roman" w:hAnsi="Times New Roman" w:cs="Times New Roman"/>
+          <w:sz w:val="24"/>
+          <w:szCs w:val="24"/>
+          <w:lang w:val="es-ES"/>
+        </w:rPr>
+        <w:t xml:space="preserve">Para este desafío haremos uso de </w:t>
+      </w:r>
+      <w:r>
+        <w:rPr>
+          <w:rFonts w:ascii="Times New Roman" w:hAnsi="Times New Roman" w:cs="Times New Roman"/>
+          <w:sz w:val="24"/>
+          <w:szCs w:val="24"/>
+          <w:lang w:val="es-ES"/>
+        </w:rPr>
+        <w:t>distintas librerías externas las cuales nos ayudaran con varias funcionalidades</w:t>
       </w:r>
       <w:r>
         <w:rPr>
@@ -911,31 +2454,432 @@
           <w:rFonts w:ascii="Times New Roman" w:hAnsi="Times New Roman" w:cs="Times New Roman"/>
           <w:sz w:val="24"/>
           <w:szCs w:val="24"/>
-        </w:rPr>
-        <w:t>La clase Reproductor se encarga de gestionar todas las funciones relacionadas con la reproducción de contenido musical dentro de la plataforma. Entre sus principales responsabilidades se incluyen iniciar, pausar, detener y reanudar la reproducción de canciones, así como avanzar o retroceder entre pistas. Además, puede interactuar con listas de reproducción o listas de favoritos para reproducir secuencias de canciones en orden o de forma aleatoria.</w:t>
-      </w:r>
-      <w:r>
-        <w:rPr>
-          <w:rFonts w:ascii="Times New Roman" w:hAnsi="Times New Roman" w:cs="Times New Roman"/>
-          <w:sz w:val="24"/>
-          <w:szCs w:val="24"/>
-        </w:rPr>
-        <w:br/>
-        <w:t>Esta clase actúa como el componente funcional que controla la experiencia de escucha del usuario, permitiendo la gestión dinámica del flujo de audio y garantizando una interacción fluida entre el usuario, las canciones y las listas disponibles en el sistema.</w:t>
-      </w:r>
-    </w:p>
-    <w:p>
-      <w:pPr>
-        <w:spacing w:line="360" w:lineRule="auto"/>
-        <w:rPr>
-          <w:rFonts w:ascii="Times New Roman" w:hAnsi="Times New Roman" w:cs="Times New Roman"/>
-          <w:b/>
-          <w:bCs/>
-          <w:sz w:val="24"/>
-          <w:szCs w:val="24"/>
-          <w:lang w:val="es-ES"/>
-        </w:rPr>
-      </w:pPr>
+          <w:lang w:val="es-ES"/>
+        </w:rPr>
+        <w:t>las cuales son:</w:t>
+      </w:r>
+    </w:p>
+    <w:p>
+      <w:pPr>
+        <w:spacing w:line="360" w:lineRule="auto"/>
+        <w:rPr>
+          <w:rFonts w:ascii="Times New Roman" w:hAnsi="Times New Roman" w:cs="Times New Roman"/>
+          <w:sz w:val="24"/>
+          <w:szCs w:val="24"/>
+          <w:lang w:val="es-ES"/>
+        </w:rPr>
+      </w:pPr>
+      <w:r>
+        <w:rPr>
+          <w:rFonts w:ascii="Times New Roman" w:hAnsi="Times New Roman" w:cs="Times New Roman"/>
+          <w:sz w:val="24"/>
+          <w:szCs w:val="24"/>
+          <w:lang w:val="es-ES"/>
+        </w:rPr>
+        <w:t>-</w:t>
+      </w:r>
+      <w:r>
+        <w:rPr>
+          <w:rFonts w:ascii="Times New Roman" w:hAnsi="Times New Roman" w:cs="Times New Roman"/>
+          <w:sz w:val="24"/>
+          <w:szCs w:val="24"/>
+          <w:lang w:val="es-ES"/>
+        </w:rPr>
+        <w:t xml:space="preserve"> &lt;</w:t>
+      </w:r>
+      <w:proofErr w:type="spellStart"/>
+      <w:r>
+        <w:rPr>
+          <w:rFonts w:ascii="Times New Roman" w:hAnsi="Times New Roman" w:cs="Times New Roman"/>
+          <w:sz w:val="24"/>
+          <w:szCs w:val="24"/>
+          <w:lang w:val="es-ES"/>
+        </w:rPr>
+        <w:t>string</w:t>
+      </w:r>
+      <w:proofErr w:type="spellEnd"/>
+      <w:r>
+        <w:rPr>
+          <w:rFonts w:ascii="Times New Roman" w:hAnsi="Times New Roman" w:cs="Times New Roman"/>
+          <w:sz w:val="24"/>
+          <w:szCs w:val="24"/>
+          <w:lang w:val="es-ES"/>
+        </w:rPr>
+        <w:t xml:space="preserve">&gt; </w:t>
+      </w:r>
+    </w:p>
+    <w:p>
+      <w:pPr>
+        <w:spacing w:line="360" w:lineRule="auto"/>
+        <w:rPr>
+          <w:rFonts w:ascii="Times New Roman" w:hAnsi="Times New Roman" w:cs="Times New Roman"/>
+          <w:sz w:val="24"/>
+          <w:szCs w:val="24"/>
+          <w:lang w:val="es-ES"/>
+        </w:rPr>
+      </w:pPr>
+      <w:r>
+        <w:rPr>
+          <w:rFonts w:ascii="Times New Roman" w:hAnsi="Times New Roman" w:cs="Times New Roman"/>
+          <w:sz w:val="24"/>
+          <w:szCs w:val="24"/>
+          <w:lang w:val="es-ES"/>
+        </w:rPr>
+        <w:t>-</w:t>
+      </w:r>
+      <w:r>
+        <w:rPr>
+          <w:rFonts w:ascii="Times New Roman" w:hAnsi="Times New Roman" w:cs="Times New Roman"/>
+          <w:sz w:val="24"/>
+          <w:szCs w:val="24"/>
+          <w:lang w:val="es-ES"/>
+        </w:rPr>
+        <w:t>&lt;</w:t>
+      </w:r>
+      <w:proofErr w:type="spellStart"/>
+      <w:r>
+        <w:rPr>
+          <w:rFonts w:ascii="Times New Roman" w:hAnsi="Times New Roman" w:cs="Times New Roman"/>
+          <w:sz w:val="24"/>
+          <w:szCs w:val="24"/>
+          <w:lang w:val="es-ES"/>
+        </w:rPr>
+        <w:t>random</w:t>
+      </w:r>
+      <w:proofErr w:type="spellEnd"/>
+      <w:r>
+        <w:rPr>
+          <w:rFonts w:ascii="Times New Roman" w:hAnsi="Times New Roman" w:cs="Times New Roman"/>
+          <w:sz w:val="24"/>
+          <w:szCs w:val="24"/>
+          <w:lang w:val="es-ES"/>
+        </w:rPr>
+        <w:t>&gt;</w:t>
+      </w:r>
+    </w:p>
+    <w:p>
+      <w:pPr>
+        <w:spacing w:line="360" w:lineRule="auto"/>
+        <w:rPr>
+          <w:rFonts w:ascii="Times New Roman" w:hAnsi="Times New Roman" w:cs="Times New Roman"/>
+          <w:sz w:val="24"/>
+          <w:szCs w:val="24"/>
+          <w:lang w:val="es-ES"/>
+        </w:rPr>
+      </w:pPr>
+      <w:r>
+        <w:rPr>
+          <w:rFonts w:ascii="Times New Roman" w:hAnsi="Times New Roman" w:cs="Times New Roman"/>
+          <w:sz w:val="24"/>
+          <w:szCs w:val="24"/>
+          <w:lang w:val="es-ES"/>
+        </w:rPr>
+        <w:t>-&lt;</w:t>
+      </w:r>
+      <w:proofErr w:type="spellStart"/>
+      <w:r>
+        <w:rPr>
+          <w:rFonts w:ascii="Times New Roman" w:hAnsi="Times New Roman" w:cs="Times New Roman"/>
+          <w:sz w:val="24"/>
+          <w:szCs w:val="24"/>
+          <w:lang w:val="es-ES"/>
+        </w:rPr>
+        <w:t>fstream</w:t>
+      </w:r>
+      <w:proofErr w:type="spellEnd"/>
+      <w:r>
+        <w:rPr>
+          <w:rFonts w:ascii="Times New Roman" w:hAnsi="Times New Roman" w:cs="Times New Roman"/>
+          <w:sz w:val="24"/>
+          <w:szCs w:val="24"/>
+          <w:lang w:val="es-ES"/>
+        </w:rPr>
+        <w:t>&gt;</w:t>
+      </w:r>
+    </w:p>
+    <w:p>
+      <w:pPr>
+        <w:spacing w:line="360" w:lineRule="auto"/>
+        <w:rPr>
+          <w:rFonts w:ascii="Times New Roman" w:hAnsi="Times New Roman" w:cs="Times New Roman"/>
+          <w:sz w:val="24"/>
+          <w:szCs w:val="24"/>
+          <w:lang w:val="es-ES"/>
+        </w:rPr>
+      </w:pPr>
+      <w:r>
+        <w:rPr>
+          <w:rFonts w:ascii="Times New Roman" w:hAnsi="Times New Roman" w:cs="Times New Roman"/>
+          <w:sz w:val="24"/>
+          <w:szCs w:val="24"/>
+          <w:lang w:val="es-ES"/>
+        </w:rPr>
+        <w:t>-&lt;</w:t>
+      </w:r>
+      <w:proofErr w:type="spellStart"/>
+      <w:r>
+        <w:rPr>
+          <w:rFonts w:ascii="Times New Roman" w:hAnsi="Times New Roman" w:cs="Times New Roman"/>
+          <w:sz w:val="24"/>
+          <w:szCs w:val="24"/>
+          <w:lang w:val="es-ES"/>
+        </w:rPr>
+        <w:t>sstream</w:t>
+      </w:r>
+      <w:proofErr w:type="spellEnd"/>
+      <w:r>
+        <w:rPr>
+          <w:rFonts w:ascii="Times New Roman" w:hAnsi="Times New Roman" w:cs="Times New Roman"/>
+          <w:sz w:val="24"/>
+          <w:szCs w:val="24"/>
+          <w:lang w:val="es-ES"/>
+        </w:rPr>
+        <w:t>&gt;</w:t>
+      </w:r>
+    </w:p>
+    <w:p>
+      <w:pPr>
+        <w:spacing w:line="360" w:lineRule="auto"/>
+        <w:rPr>
+          <w:rFonts w:ascii="Times New Roman" w:hAnsi="Times New Roman" w:cs="Times New Roman"/>
+          <w:sz w:val="24"/>
+          <w:szCs w:val="24"/>
+          <w:lang w:val="es-ES"/>
+        </w:rPr>
+      </w:pPr>
+      <w:r>
+        <w:rPr>
+          <w:rFonts w:ascii="Times New Roman" w:hAnsi="Times New Roman" w:cs="Times New Roman"/>
+          <w:sz w:val="24"/>
+          <w:szCs w:val="24"/>
+          <w:lang w:val="es-ES"/>
+        </w:rPr>
+        <w:t>-&lt;</w:t>
+      </w:r>
+      <w:proofErr w:type="spellStart"/>
+      <w:r>
+        <w:rPr>
+          <w:rFonts w:ascii="Times New Roman" w:hAnsi="Times New Roman" w:cs="Times New Roman"/>
+          <w:sz w:val="24"/>
+          <w:szCs w:val="24"/>
+          <w:lang w:val="es-ES"/>
+        </w:rPr>
+        <w:t>cstdlib</w:t>
+      </w:r>
+      <w:proofErr w:type="spellEnd"/>
+      <w:r>
+        <w:rPr>
+          <w:rFonts w:ascii="Times New Roman" w:hAnsi="Times New Roman" w:cs="Times New Roman"/>
+          <w:sz w:val="24"/>
+          <w:szCs w:val="24"/>
+          <w:lang w:val="es-ES"/>
+        </w:rPr>
+        <w:t>&gt;</w:t>
+      </w:r>
+    </w:p>
+    <w:p>
+      <w:pPr>
+        <w:spacing w:line="360" w:lineRule="auto"/>
+        <w:rPr>
+          <w:rFonts w:ascii="Times New Roman" w:hAnsi="Times New Roman" w:cs="Times New Roman"/>
+          <w:sz w:val="24"/>
+          <w:szCs w:val="24"/>
+          <w:lang w:val="es-ES"/>
+        </w:rPr>
+      </w:pPr>
+      <w:r>
+        <w:rPr>
+          <w:rFonts w:ascii="Times New Roman" w:hAnsi="Times New Roman" w:cs="Times New Roman"/>
+          <w:sz w:val="24"/>
+          <w:szCs w:val="24"/>
+          <w:lang w:val="es-ES"/>
+        </w:rPr>
+        <w:t>-&lt;</w:t>
+      </w:r>
+      <w:proofErr w:type="spellStart"/>
+      <w:r>
+        <w:rPr>
+          <w:rFonts w:ascii="Times New Roman" w:hAnsi="Times New Roman" w:cs="Times New Roman"/>
+          <w:sz w:val="24"/>
+          <w:szCs w:val="24"/>
+          <w:lang w:val="es-ES"/>
+        </w:rPr>
+        <w:t>ctime</w:t>
+      </w:r>
+      <w:proofErr w:type="spellEnd"/>
+      <w:r>
+        <w:rPr>
+          <w:rFonts w:ascii="Times New Roman" w:hAnsi="Times New Roman" w:cs="Times New Roman"/>
+          <w:sz w:val="24"/>
+          <w:szCs w:val="24"/>
+          <w:lang w:val="es-ES"/>
+        </w:rPr>
+        <w:t>&gt;</w:t>
+      </w:r>
+    </w:p>
+    <w:p>
+      <w:pPr>
+        <w:spacing w:line="360" w:lineRule="auto"/>
+        <w:rPr>
+          <w:rFonts w:ascii="Times New Roman" w:hAnsi="Times New Roman" w:cs="Times New Roman"/>
+          <w:sz w:val="24"/>
+          <w:szCs w:val="24"/>
+          <w:lang w:val="es-ES"/>
+        </w:rPr>
+      </w:pPr>
+      <w:r>
+        <w:rPr>
+          <w:rFonts w:ascii="Times New Roman" w:hAnsi="Times New Roman" w:cs="Times New Roman"/>
+          <w:sz w:val="24"/>
+          <w:szCs w:val="24"/>
+          <w:lang w:val="es-ES"/>
+        </w:rPr>
+        <w:t>-&lt;</w:t>
+      </w:r>
+      <w:proofErr w:type="spellStart"/>
+      <w:r>
+        <w:rPr>
+          <w:rFonts w:ascii="Times New Roman" w:hAnsi="Times New Roman" w:cs="Times New Roman"/>
+          <w:sz w:val="24"/>
+          <w:szCs w:val="24"/>
+          <w:lang w:val="es-ES"/>
+        </w:rPr>
+        <w:t>thread</w:t>
+      </w:r>
+      <w:proofErr w:type="spellEnd"/>
+      <w:r>
+        <w:rPr>
+          <w:rFonts w:ascii="Times New Roman" w:hAnsi="Times New Roman" w:cs="Times New Roman"/>
+          <w:sz w:val="24"/>
+          <w:szCs w:val="24"/>
+          <w:lang w:val="es-ES"/>
+        </w:rPr>
+        <w:t>&gt;</w:t>
+      </w:r>
+    </w:p>
+    <w:p>
+      <w:pPr>
+        <w:spacing w:line="360" w:lineRule="auto"/>
+        <w:rPr>
+          <w:rFonts w:ascii="Times New Roman" w:hAnsi="Times New Roman" w:cs="Times New Roman"/>
+          <w:sz w:val="24"/>
+          <w:szCs w:val="24"/>
+          <w:lang w:val="es-ES"/>
+        </w:rPr>
+      </w:pPr>
+      <w:r>
+        <w:rPr>
+          <w:rFonts w:ascii="Times New Roman" w:hAnsi="Times New Roman" w:cs="Times New Roman"/>
+          <w:sz w:val="24"/>
+          <w:szCs w:val="24"/>
+          <w:lang w:val="es-ES"/>
+        </w:rPr>
+        <w:t>, las cuales nos servirán para el funcionamiento del programa, como por ejemplo la reproducción aleatoria de las canciones dentro de una list</w:t>
+      </w:r>
+      <w:r>
+        <w:rPr>
+          <w:rFonts w:ascii="Times New Roman" w:hAnsi="Times New Roman" w:cs="Times New Roman"/>
+          <w:sz w:val="24"/>
+          <w:szCs w:val="24"/>
+          <w:lang w:val="es-ES"/>
+        </w:rPr>
+        <w:t>a, la lectura de los archivos .</w:t>
+      </w:r>
+      <w:proofErr w:type="spellStart"/>
+      <w:r>
+        <w:rPr>
+          <w:rFonts w:ascii="Times New Roman" w:hAnsi="Times New Roman" w:cs="Times New Roman"/>
+          <w:sz w:val="24"/>
+          <w:szCs w:val="24"/>
+          <w:lang w:val="es-ES"/>
+        </w:rPr>
+        <w:t>txt</w:t>
+      </w:r>
+      <w:proofErr w:type="spellEnd"/>
+      <w:r>
+        <w:rPr>
+          <w:rFonts w:ascii="Times New Roman" w:hAnsi="Times New Roman" w:cs="Times New Roman"/>
+          <w:sz w:val="24"/>
+          <w:szCs w:val="24"/>
+          <w:lang w:val="es-ES"/>
+        </w:rPr>
+        <w:t xml:space="preserve"> y el manejo de los </w:t>
+      </w:r>
+      <w:proofErr w:type="spellStart"/>
+      <w:r>
+        <w:rPr>
+          <w:rFonts w:ascii="Times New Roman" w:hAnsi="Times New Roman" w:cs="Times New Roman"/>
+          <w:sz w:val="24"/>
+          <w:szCs w:val="24"/>
+          <w:lang w:val="es-ES"/>
+        </w:rPr>
+        <w:t>strings</w:t>
+      </w:r>
+      <w:proofErr w:type="spellEnd"/>
+      <w:r>
+        <w:rPr>
+          <w:rFonts w:ascii="Times New Roman" w:hAnsi="Times New Roman" w:cs="Times New Roman"/>
+          <w:sz w:val="24"/>
+          <w:szCs w:val="24"/>
+          <w:lang w:val="es-ES"/>
+        </w:rPr>
+        <w:t>, etc</w:t>
+      </w:r>
+      <w:r>
+        <w:rPr>
+          <w:rFonts w:ascii="Times New Roman" w:hAnsi="Times New Roman" w:cs="Times New Roman"/>
+          <w:sz w:val="24"/>
+          <w:szCs w:val="24"/>
+          <w:lang w:val="es-ES"/>
+        </w:rPr>
+        <w:t>.</w:t>
+      </w:r>
+    </w:p>
+    <w:p>
+      <w:pPr>
+        <w:spacing w:line="360" w:lineRule="auto"/>
+        <w:rPr>
+          <w:rFonts w:ascii="Times New Roman" w:hAnsi="Times New Roman" w:cs="Times New Roman"/>
+          <w:sz w:val="24"/>
+          <w:szCs w:val="24"/>
+          <w:lang w:val="es-ES"/>
+        </w:rPr>
+      </w:pPr>
+    </w:p>
+    <w:p>
+      <w:pPr>
+        <w:spacing w:line="360" w:lineRule="auto"/>
+        <w:rPr>
+          <w:rFonts w:ascii="Times New Roman" w:hAnsi="Times New Roman" w:cs="Times New Roman"/>
+          <w:b/>
+          <w:bCs/>
+          <w:sz w:val="24"/>
+          <w:szCs w:val="24"/>
+          <w:lang w:val="es-ES"/>
+        </w:rPr>
+      </w:pPr>
+      <w:r>
+        <w:rPr>
+          <w:rFonts w:ascii="Times New Roman" w:hAnsi="Times New Roman" w:cs="Times New Roman"/>
+          <w:b/>
+          <w:bCs/>
+          <w:sz w:val="24"/>
+          <w:szCs w:val="24"/>
+          <w:lang w:val="es-ES"/>
+        </w:rPr>
+        <w:t>4.</w:t>
+      </w:r>
+      <w:r>
+        <w:rPr>
+          <w:rFonts w:ascii="Times New Roman" w:hAnsi="Times New Roman" w:cs="Times New Roman"/>
+          <w:b/>
+          <w:bCs/>
+          <w:sz w:val="24"/>
+          <w:szCs w:val="24"/>
+          <w:lang w:val="es-ES"/>
+        </w:rPr>
+        <w:t>Para Finalizar</w:t>
+      </w:r>
     </w:p>
     <w:p>
       <w:pPr>
@@ -965,47 +2909,80 @@
           <w:szCs w:val="24"/>
           <w:lang w:val="es-ES"/>
         </w:rPr>
-        <w:t>Para este desafío haremos uso de las librerías externas &lt;string&gt; y &lt;random&gt;, las cuales nos servirán para el funcionamiento del programa, como por ejemplo la reproducción aleatoria de las canciones dentro de una lista.</w:t>
-      </w:r>
-    </w:p>
-    <w:p>
-      <w:pPr>
-        <w:spacing w:line="360" w:lineRule="auto"/>
-        <w:rPr>
-          <w:rFonts w:ascii="Times New Roman" w:hAnsi="Times New Roman" w:cs="Times New Roman"/>
-          <w:sz w:val="24"/>
-          <w:szCs w:val="24"/>
-          <w:lang w:val="es-ES"/>
-        </w:rPr>
-      </w:pPr>
-    </w:p>
-    <w:p>
-      <w:pPr>
-        <w:spacing w:line="360" w:lineRule="auto"/>
-        <w:rPr>
-          <w:rFonts w:ascii="Times New Roman" w:hAnsi="Times New Roman" w:cs="Times New Roman"/>
-          <w:b/>
-          <w:bCs/>
-          <w:sz w:val="24"/>
-          <w:szCs w:val="24"/>
-          <w:lang w:val="es-ES"/>
-        </w:rPr>
-      </w:pPr>
-      <w:r>
-        <w:rPr>
-          <w:rFonts w:ascii="Times New Roman" w:hAnsi="Times New Roman" w:cs="Times New Roman"/>
-          <w:b/>
-          <w:bCs/>
-          <w:sz w:val="24"/>
-          <w:szCs w:val="24"/>
-          <w:lang w:val="es-ES"/>
-        </w:rPr>
-        <w:t>4.Conclusión</w:t>
-      </w:r>
-    </w:p>
-    <w:p>
-      <w:pPr>
-        <w:spacing w:line="360" w:lineRule="auto"/>
+        <w:t xml:space="preserve">En este </w:t>
+      </w:r>
+      <w:r>
+        <w:rPr>
+          <w:rFonts w:ascii="Times New Roman" w:hAnsi="Times New Roman" w:cs="Times New Roman"/>
+          <w:sz w:val="24"/>
+          <w:szCs w:val="24"/>
+          <w:lang w:val="es-ES"/>
+        </w:rPr>
+        <w:t>desafío</w:t>
+      </w:r>
+      <w:r>
+        <w:rPr>
+          <w:rFonts w:ascii="Times New Roman" w:hAnsi="Times New Roman" w:cs="Times New Roman"/>
+          <w:sz w:val="24"/>
+          <w:szCs w:val="24"/>
+          <w:lang w:val="es-ES"/>
+        </w:rPr>
+        <w:t xml:space="preserve"> se decidió adoptar un enfoque muy basado en la eficiencia y </w:t>
+      </w:r>
+      <w:r>
+        <w:rPr>
+          <w:rFonts w:ascii="Times New Roman" w:hAnsi="Times New Roman" w:cs="Times New Roman"/>
+          <w:sz w:val="24"/>
+          <w:szCs w:val="24"/>
+          <w:lang w:val="es-ES"/>
+        </w:rPr>
+        <w:t>sobre todo</w:t>
+      </w:r>
+      <w:r>
+        <w:rPr>
+          <w:rFonts w:ascii="Times New Roman" w:hAnsi="Times New Roman" w:cs="Times New Roman"/>
+          <w:sz w:val="24"/>
+          <w:szCs w:val="24"/>
+          <w:lang w:val="es-ES"/>
+        </w:rPr>
+        <w:t xml:space="preserve"> en memoria, con decisiones como el no leer todos los usuarios a la vez sino únicamente el usuario que se </w:t>
+      </w:r>
+      <w:r>
+        <w:rPr>
+          <w:rFonts w:ascii="Times New Roman" w:hAnsi="Times New Roman" w:cs="Times New Roman"/>
+          <w:sz w:val="24"/>
+          <w:szCs w:val="24"/>
+          <w:lang w:val="es-ES"/>
+        </w:rPr>
+        <w:t xml:space="preserve">registre </w:t>
+      </w:r>
+      <w:r>
+        <w:rPr>
+          <w:rFonts w:ascii="Times New Roman" w:hAnsi="Times New Roman" w:cs="Times New Roman"/>
+          <w:sz w:val="24"/>
+          <w:szCs w:val="24"/>
+          <w:lang w:val="es-ES"/>
+        </w:rPr>
+        <w:t xml:space="preserve">en ese momento al programa, </w:t>
+      </w:r>
+      <w:r>
+        <w:rPr>
+          <w:rFonts w:ascii="Times New Roman" w:hAnsi="Times New Roman" w:cs="Times New Roman"/>
+          <w:sz w:val="24"/>
+          <w:szCs w:val="24"/>
+          <w:lang w:val="es-ES"/>
+        </w:rPr>
+        <w:t>etc.</w:t>
+      </w:r>
+    </w:p>
+    <w:p>
+      <w:pPr>
+        <w:spacing w:line="360" w:lineRule="auto"/>
+        <w:rPr>
+          <w:rFonts w:ascii="Times New Roman" w:hAnsi="Times New Roman" w:cs="Times New Roman"/>
+          <w:sz w:val="24"/>
+          <w:szCs w:val="24"/>
+        </w:rPr>
       </w:pPr>
       <w:r>
         <w:rPr>
@@ -1019,25 +2996,40 @@
         <w:tab/>
       </w:r>
       <w:r>
+        <w:rPr>
+          <w:rFonts w:ascii="Times New Roman" w:hAnsi="Times New Roman" w:cs="Times New Roman"/>
+          <w:sz w:val="24"/>
+          <w:szCs w:val="24"/>
+        </w:rPr>
         <w:t>Para concluir, en este desafío se adoptó un enfoque basado en la Programación Orientada a Objetos (POO), mediante la creación de diversos módulos y clases que permiten estructurar el programa de forma más clara y organizada. Este enfoque contribuye a mejorar la legibilidad del código y facilita la interacción entre los distintos objetos, promoviendo así un diseño modular, reutilizable y fácil de mantener.</w:t>
       </w:r>
     </w:p>
     <w:p>
       <w:pPr>
         <w:spacing w:line="360" w:lineRule="auto"/>
-        <w:rPr>
-          <w:rFonts w:ascii="Times New Roman" w:hAnsi="Times New Roman" w:cs="Times New Roman"/>
-          <w:sz w:val="24"/>
-          <w:szCs w:val="24"/>
-        </w:rPr>
-      </w:pPr>
-      <w:r>
-        <w:rPr>
-          <w:rFonts w:ascii="Times New Roman" w:hAnsi="Times New Roman" w:cs="Times New Roman"/>
-          <w:sz w:val="24"/>
-          <w:szCs w:val="24"/>
-        </w:rPr>
-        <w:t>Además, la implementación de las clases y sus relaciones permite representar de manera fiel los componentes principales del sistema, reflejando cómo interactúan entre sí dentro de la plataforma. Gracias a esta estructura, el desarrollo se vuelve más escalable y flexible, facilitando la incorporación de nuevas funcionalidades sin afectar el funcionamiento general del programa.</w:t>
+        <w:ind w:firstLine="708"/>
+        <w:rPr>
+          <w:rFonts w:ascii="Times New Roman" w:hAnsi="Times New Roman" w:cs="Times New Roman"/>
+          <w:sz w:val="24"/>
+          <w:szCs w:val="24"/>
+        </w:rPr>
+      </w:pPr>
+      <w:r>
+        <w:rPr>
+          <w:rFonts w:ascii="Times New Roman" w:hAnsi="Times New Roman" w:cs="Times New Roman"/>
+          <w:sz w:val="24"/>
+          <w:szCs w:val="24"/>
+        </w:rPr>
+        <w:t xml:space="preserve">Además, la implementación de las clases y sus relaciones permite representar de manera fiel los componentes principales del sistema, reflejando cómo interactúan entre sí dentro de la plataforma. Gracias a esta estructura, el desarrollo se vuelve más escalable y </w:t>
+      </w:r>
+      <w:r>
+        <w:rPr>
+          <w:rFonts w:ascii="Times New Roman" w:hAnsi="Times New Roman" w:cs="Times New Roman"/>
+          <w:sz w:val="24"/>
+          <w:szCs w:val="24"/>
+        </w:rPr>
+        <w:lastRenderedPageBreak/>
+        <w:t>flexible, facilitando la incorporación de nuevas funcionalidades sin afectar el funcionamiento general del programa.</w:t>
       </w:r>
     </w:p>
     <w:p>
@@ -1664,6 +3656,7 @@
   <w:style w:type="character" w:default="1" w:styleId="Fuentedeprrafopredeter">
     <w:name w:val="Default Paragraph Font"/>
     <w:uiPriority w:val="1"/>
+    <w:semiHidden/>
     <w:unhideWhenUsed/>
   </w:style>
   <w:style w:type="table" w:default="1" w:styleId="Tablanormal">

</xml_diff>